<commit_message>
Aggiornamento progetto con diagrammi
</commit_message>
<xml_diff>
--- a/3_Documentazione/Modello documentazione progetto.docx
+++ b/3_Documentazione/Modello documentazione progetto.docx
@@ -1,6 +1,6 @@
 
 <file path=word/document.xml><?xml version="1.0" encoding="utf-8"?>
-<w:document xmlns:wpc="http://schemas.microsoft.com/office/word/2010/wordprocessingCanvas" xmlns:cx="http://schemas.microsoft.com/office/drawing/2014/chartex" xmlns:cx1="http://schemas.microsoft.com/office/drawing/2015/9/8/chartex" xmlns:cx2="http://schemas.microsoft.com/office/drawing/2015/10/21/chartex" xmlns:cx3="http://schemas.microsoft.com/office/drawing/2016/5/9/chartex" xmlns:cx4="http://schemas.microsoft.com/office/drawing/2016/5/10/chartex" xmlns:cx5="http://schemas.microsoft.com/office/drawing/2016/5/11/chartex" xmlns:cx6="http://schemas.microsoft.com/office/drawing/2016/5/12/chartex" xmlns:cx7="http://schemas.microsoft.com/office/drawing/2016/5/13/chartex" xmlns:cx8="http://schemas.microsoft.com/office/drawing/2016/5/14/chartex" xmlns:mc="http://schemas.openxmlformats.org/markup-compatibility/2006" xmlns:aink="http://schemas.microsoft.com/office/drawing/2016/ink" xmlns:am3d="http://schemas.microsoft.com/office/drawing/2017/model3d" xmlns:o="urn:schemas-microsoft-com:office:office" xmlns:r="http://schemas.openxmlformats.org/officeDocument/2006/relationships" xmlns:m="http://schemas.openxmlformats.org/officeDocument/2006/math" xmlns:v="urn:schemas-microsoft-com:vml" xmlns:wp14="http://schemas.microsoft.com/office/word/2010/wordprocessingDrawing" xmlns:wp="http://schemas.openxmlformats.org/drawingml/2006/wordprocessingDrawing" xmlns:w10="urn:schemas-microsoft-com:office:word" xmlns:w="http://schemas.openxmlformats.org/wordprocessingml/2006/main" xmlns:w14="http://schemas.microsoft.com/office/word/2010/wordml" xmlns:w15="http://schemas.microsoft.com/office/word/2012/wordml" xmlns:w16cid="http://schemas.microsoft.com/office/word/2016/wordml/cid" xmlns:w16se="http://schemas.microsoft.com/office/word/2015/wordml/symex" xmlns:wpg="http://schemas.microsoft.com/office/word/2010/wordprocessingGroup" xmlns:wpi="http://schemas.microsoft.com/office/word/2010/wordprocessingInk" xmlns:wne="http://schemas.microsoft.com/office/word/2006/wordml" xmlns:wps="http://schemas.microsoft.com/office/word/2010/wordprocessingShape" mc:Ignorable="w14 w15 w16se w16cid wp14">
+<w:document xmlns:wpc="http://schemas.microsoft.com/office/word/2010/wordprocessingCanvas" xmlns:cx="http://schemas.microsoft.com/office/drawing/2014/chartex" xmlns:cx1="http://schemas.microsoft.com/office/drawing/2015/9/8/chartex" xmlns:cx2="http://schemas.microsoft.com/office/drawing/2015/10/21/chartex" xmlns:cx3="http://schemas.microsoft.com/office/drawing/2016/5/9/chartex" xmlns:cx4="http://schemas.microsoft.com/office/drawing/2016/5/10/chartex" xmlns:cx5="http://schemas.microsoft.com/office/drawing/2016/5/11/chartex" xmlns:cx6="http://schemas.microsoft.com/office/drawing/2016/5/12/chartex" xmlns:cx7="http://schemas.microsoft.com/office/drawing/2016/5/13/chartex" xmlns:cx8="http://schemas.microsoft.com/office/drawing/2016/5/14/chartex" xmlns:mc="http://schemas.openxmlformats.org/markup-compatibility/2006" xmlns:aink="http://schemas.microsoft.com/office/drawing/2016/ink" xmlns:am3d="http://schemas.microsoft.com/office/drawing/2017/model3d" xmlns:o="urn:schemas-microsoft-com:office:office" xmlns:oel="http://schemas.microsoft.com/office/2019/extlst" xmlns:r="http://schemas.openxmlformats.org/officeDocument/2006/relationships" xmlns:m="http://schemas.openxmlformats.org/officeDocument/2006/math" xmlns:v="urn:schemas-microsoft-com:vml" xmlns:wp14="http://schemas.microsoft.com/office/word/2010/wordprocessingDrawing" xmlns:wp="http://schemas.openxmlformats.org/drawingml/2006/wordprocessingDrawing" xmlns:w10="urn:schemas-microsoft-com:office:word" xmlns:w="http://schemas.openxmlformats.org/wordprocessingml/2006/main" xmlns:w14="http://schemas.microsoft.com/office/word/2010/wordml" xmlns:w15="http://schemas.microsoft.com/office/word/2012/wordml" xmlns:w16cex="http://schemas.microsoft.com/office/word/2018/wordml/cex" xmlns:w16cid="http://schemas.microsoft.com/office/word/2016/wordml/cid" xmlns:w16="http://schemas.microsoft.com/office/word/2018/wordml" xmlns:w16sdtdh="http://schemas.microsoft.com/office/word/2020/wordml/sdtdatahash" xmlns:w16se="http://schemas.microsoft.com/office/word/2015/wordml/symex" xmlns:wpg="http://schemas.microsoft.com/office/word/2010/wordprocessingGroup" xmlns:wpi="http://schemas.microsoft.com/office/word/2010/wordprocessingInk" xmlns:wne="http://schemas.microsoft.com/office/word/2006/wordml" xmlns:wps="http://schemas.microsoft.com/office/word/2010/wordprocessingShape" mc:Ignorable="w14 w15 w16se w16cid w16 w16cex w16sdtdh wp14">
   <w:body>
     <w:p>
       <w:pPr>
@@ -19,12 +19,15 @@
         <w:pStyle w:val="TitoloPagina1"/>
       </w:pPr>
       <w:r>
-        <w:t>Esempio di document</w:t>
-      </w:r>
-      <w:bookmarkStart w:id="0" w:name="_GoBack"/>
-      <w:bookmarkEnd w:id="0"/>
-      <w:r>
-        <w:t>azione</w:t>
+        <w:t xml:space="preserve">F1 </w:t>
+      </w:r>
+      <w:proofErr w:type="spellStart"/>
+      <w:r>
+        <w:t>Livery</w:t>
+      </w:r>
+      <w:proofErr w:type="spellEnd"/>
+      <w:r>
+        <w:t xml:space="preserve"> Style</w:t>
       </w:r>
     </w:p>
     <w:p>
@@ -2751,7 +2754,7 @@
         </w:rPr>
         <w:br w:type="page"/>
       </w:r>
-      <w:bookmarkStart w:id="1" w:name="_Toc94790441"/>
+      <w:bookmarkStart w:id="0" w:name="_Toc94790441"/>
       <w:r>
         <w:rPr>
           <w:lang w:val="it-IT"/>
@@ -2759,39 +2762,27 @@
         <w:lastRenderedPageBreak/>
         <w:t>Introduzione</w:t>
       </w:r>
+      <w:bookmarkEnd w:id="0"/>
+    </w:p>
+    <w:p>
+      <w:pPr>
+        <w:pStyle w:val="Titolo2"/>
+      </w:pPr>
+      <w:bookmarkStart w:id="1" w:name="_Toc94790442"/>
+      <w:r>
+        <w:t>Informazioni sul progetto</w:t>
+      </w:r>
       <w:bookmarkEnd w:id="1"/>
-    </w:p>
-    <w:p>
-      <w:pPr>
-        <w:pStyle w:val="Titolo2"/>
-      </w:pPr>
-      <w:bookmarkStart w:id="2" w:name="_Toc94790442"/>
-      <w:r>
-        <w:t>Informazioni sul progetto</w:t>
-      </w:r>
-      <w:bookmarkEnd w:id="2"/>
       <w:r>
         <w:t xml:space="preserve"> </w:t>
       </w:r>
     </w:p>
     <w:p>
       <w:pPr>
-        <w:rPr>
-          <w:lang w:val="it-IT"/>
-        </w:rPr>
-      </w:pPr>
-      <w:r>
-        <w:rPr>
-          <w:lang w:val="it-IT"/>
-        </w:rPr>
-        <w:t xml:space="preserve">In questo capitolo raccogliere le informazioni relative al progetto, ad esempio: </w:t>
-      </w:r>
-    </w:p>
-    <w:p>
-      <w:pPr>
+        <w:pStyle w:val="Paragrafoelenco"/>
         <w:numPr>
           <w:ilvl w:val="0"/>
-          <w:numId w:val="2"/>
+          <w:numId w:val="26"/>
         </w:numPr>
         <w:rPr>
           <w:lang w:val="it-IT"/>
@@ -2801,26 +2792,29 @@
         <w:rPr>
           <w:lang w:val="it-IT"/>
         </w:rPr>
-        <w:t>Allievo/i e</w:t>
-      </w:r>
-      <w:r>
-        <w:rPr>
-          <w:lang w:val="it-IT"/>
-        </w:rPr>
-        <w:t xml:space="preserve"> </w:t>
-      </w:r>
-      <w:r>
-        <w:rPr>
-          <w:lang w:val="it-IT"/>
-        </w:rPr>
-        <w:t>docente/i coinvolti nel progetto e rispettivi ruoli,</w:t>
-      </w:r>
-    </w:p>
-    <w:p>
-      <w:pPr>
+        <w:t xml:space="preserve">Nome del progetto: F1 </w:t>
+      </w:r>
+      <w:proofErr w:type="spellStart"/>
+      <w:r>
+        <w:rPr>
+          <w:lang w:val="it-IT"/>
+        </w:rPr>
+        <w:t>Livery</w:t>
+      </w:r>
+      <w:proofErr w:type="spellEnd"/>
+      <w:r>
+        <w:rPr>
+          <w:lang w:val="it-IT"/>
+        </w:rPr>
+        <w:t xml:space="preserve"> Style</w:t>
+      </w:r>
+    </w:p>
+    <w:p>
+      <w:pPr>
+        <w:pStyle w:val="Paragrafoelenco"/>
         <w:numPr>
           <w:ilvl w:val="0"/>
-          <w:numId w:val="2"/>
+          <w:numId w:val="26"/>
         </w:numPr>
         <w:rPr>
           <w:lang w:val="it-IT"/>
@@ -2830,26 +2824,37 @@
         <w:rPr>
           <w:lang w:val="it-IT"/>
         </w:rPr>
-        <w:t>scuola,</w:t>
-      </w:r>
+        <w:t xml:space="preserve">Nome e Cognome del progettista: </w:t>
+      </w:r>
+      <w:proofErr w:type="spellStart"/>
+      <w:r>
+        <w:rPr>
+          <w:lang w:val="it-IT"/>
+        </w:rPr>
+        <w:t>Amel</w:t>
+      </w:r>
+      <w:proofErr w:type="spellEnd"/>
       <w:r>
         <w:rPr>
           <w:lang w:val="it-IT"/>
         </w:rPr>
         <w:t xml:space="preserve"> </w:t>
       </w:r>
-      <w:r>
-        <w:rPr>
-          <w:lang w:val="it-IT"/>
-        </w:rPr>
-        <w:t>sezione, materia/e,</w:t>
-      </w:r>
-    </w:p>
-    <w:p>
-      <w:pPr>
+      <w:proofErr w:type="spellStart"/>
+      <w:r>
+        <w:rPr>
+          <w:lang w:val="it-IT"/>
+        </w:rPr>
+        <w:t>Cehic</w:t>
+      </w:r>
+      <w:proofErr w:type="spellEnd"/>
+    </w:p>
+    <w:p>
+      <w:pPr>
+        <w:pStyle w:val="Paragrafoelenco"/>
         <w:numPr>
           <w:ilvl w:val="0"/>
-          <w:numId w:val="2"/>
+          <w:numId w:val="26"/>
         </w:numPr>
         <w:rPr>
           <w:lang w:val="it-IT"/>
@@ -2859,14 +2864,15 @@
         <w:rPr>
           <w:lang w:val="it-IT"/>
         </w:rPr>
-        <w:t>date di inizio e termine di consegna,</w:t>
-      </w:r>
-    </w:p>
-    <w:p>
-      <w:pPr>
+        <w:t>Scuola: CPT Trevano</w:t>
+      </w:r>
+    </w:p>
+    <w:p>
+      <w:pPr>
+        <w:pStyle w:val="Paragrafoelenco"/>
         <w:numPr>
           <w:ilvl w:val="0"/>
-          <w:numId w:val="2"/>
+          <w:numId w:val="26"/>
         </w:numPr>
         <w:rPr>
           <w:lang w:val="it-IT"/>
@@ -2876,18 +2882,150 @@
         <w:rPr>
           <w:lang w:val="it-IT"/>
         </w:rPr>
-        <w:t>…</w:t>
+        <w:t>Sezione: SAMT Informatica</w:t>
+      </w:r>
+    </w:p>
+    <w:p>
+      <w:pPr>
+        <w:pStyle w:val="Paragrafoelenco"/>
+        <w:numPr>
+          <w:ilvl w:val="0"/>
+          <w:numId w:val="26"/>
+        </w:numPr>
+        <w:rPr>
+          <w:lang w:val="it-IT"/>
+        </w:rPr>
+      </w:pPr>
+      <w:r>
+        <w:rPr>
+          <w:lang w:val="it-IT"/>
+        </w:rPr>
+        <w:t>Classe: I3BD</w:t>
+      </w:r>
+    </w:p>
+    <w:p>
+      <w:pPr>
+        <w:pStyle w:val="Paragrafoelenco"/>
+        <w:numPr>
+          <w:ilvl w:val="0"/>
+          <w:numId w:val="26"/>
+        </w:numPr>
+        <w:rPr>
+          <w:lang w:val="it-IT"/>
+        </w:rPr>
+      </w:pPr>
+      <w:r>
+        <w:rPr>
+          <w:lang w:val="it-IT"/>
+        </w:rPr>
+        <w:t xml:space="preserve">Modulo </w:t>
+      </w:r>
+      <w:r>
+        <w:rPr>
+          <w:lang w:val="it-IT"/>
+        </w:rPr>
+        <w:t>3</w:t>
+      </w:r>
+      <w:r>
+        <w:rPr>
+          <w:lang w:val="it-IT"/>
+        </w:rPr>
+        <w:t>06:</w:t>
+      </w:r>
+      <w:r>
+        <w:rPr>
+          <w:lang w:val="it-IT"/>
+        </w:rPr>
+        <w:t xml:space="preserve"> Realizzare un piccolo progetto IT</w:t>
+      </w:r>
+    </w:p>
+    <w:p>
+      <w:pPr>
+        <w:pStyle w:val="Paragrafoelenco"/>
+        <w:numPr>
+          <w:ilvl w:val="0"/>
+          <w:numId w:val="26"/>
+        </w:numPr>
+        <w:rPr>
+          <w:lang w:val="it-IT"/>
+        </w:rPr>
+      </w:pPr>
+      <w:r>
+        <w:rPr>
+          <w:lang w:val="it-IT"/>
+        </w:rPr>
+        <w:t>Docente responsabile: Geo Petrini</w:t>
+      </w:r>
+    </w:p>
+    <w:p>
+      <w:pPr>
+        <w:pStyle w:val="Paragrafoelenco"/>
+        <w:numPr>
+          <w:ilvl w:val="0"/>
+          <w:numId w:val="26"/>
+        </w:numPr>
+        <w:rPr>
+          <w:lang w:val="it-IT"/>
+        </w:rPr>
+      </w:pPr>
+      <w:r>
+        <w:rPr>
+          <w:lang w:val="it-IT"/>
+        </w:rPr>
+        <w:t>Data inizio progetto: 05.09.2025</w:t>
+      </w:r>
+    </w:p>
+    <w:p>
+      <w:pPr>
+        <w:pStyle w:val="Paragrafoelenco"/>
+        <w:numPr>
+          <w:ilvl w:val="0"/>
+          <w:numId w:val="26"/>
+        </w:numPr>
+        <w:rPr>
+          <w:lang w:val="it-IT"/>
+        </w:rPr>
+      </w:pPr>
+      <w:r>
+        <w:rPr>
+          <w:lang w:val="it-IT"/>
+        </w:rPr>
+        <w:t xml:space="preserve">Data inizio progetto: </w:t>
+      </w:r>
+      <w:r>
+        <w:rPr>
+          <w:lang w:val="it-IT"/>
+        </w:rPr>
+        <w:t>19</w:t>
+      </w:r>
+      <w:r>
+        <w:rPr>
+          <w:lang w:val="it-IT"/>
+        </w:rPr>
+        <w:t>.</w:t>
+      </w:r>
+      <w:r>
+        <w:rPr>
+          <w:lang w:val="it-IT"/>
+        </w:rPr>
+        <w:t>12</w:t>
+      </w:r>
+      <w:r>
+        <w:rPr>
+          <w:lang w:val="it-IT"/>
+        </w:rPr>
+        <w:t>.2025</w:t>
       </w:r>
     </w:p>
     <w:p>
       <w:pPr>
         <w:pStyle w:val="Titolo2"/>
       </w:pPr>
-      <w:bookmarkStart w:id="3" w:name="_Toc94790443"/>
+      <w:bookmarkStart w:id="2" w:name="_Toc94790443"/>
       <w:r>
         <w:t>Abstract</w:t>
       </w:r>
-      <w:bookmarkEnd w:id="3"/>
+      <w:bookmarkEnd w:id="2"/>
       <w:r>
         <w:t xml:space="preserve"> </w:t>
       </w:r>
@@ -3138,11 +3276,11 @@
       <w:pPr>
         <w:pStyle w:val="Titolo2"/>
       </w:pPr>
-      <w:bookmarkStart w:id="4" w:name="_Toc94790444"/>
+      <w:bookmarkStart w:id="3" w:name="_Toc94790444"/>
       <w:r>
         <w:t>Scopo</w:t>
       </w:r>
-      <w:bookmarkEnd w:id="4"/>
+      <w:bookmarkEnd w:id="3"/>
     </w:p>
     <w:p>
       <w:pPr>
@@ -3191,7 +3329,7 @@
       <w:r>
         <w:br w:type="page"/>
       </w:r>
-      <w:bookmarkStart w:id="5" w:name="_Toc94790445"/>
+      <w:bookmarkStart w:id="4" w:name="_Toc94790445"/>
       <w:r>
         <w:rPr>
           <w:lang w:val="it-IT"/>
@@ -3199,17 +3337,17 @@
         <w:lastRenderedPageBreak/>
         <w:t>Analisi</w:t>
       </w:r>
+      <w:bookmarkEnd w:id="4"/>
+    </w:p>
+    <w:p>
+      <w:pPr>
+        <w:pStyle w:val="Titolo2"/>
+      </w:pPr>
+      <w:bookmarkStart w:id="5" w:name="_Toc94790446"/>
+      <w:r>
+        <w:t>Analisi del dominio</w:t>
+      </w:r>
       <w:bookmarkEnd w:id="5"/>
-    </w:p>
-    <w:p>
-      <w:pPr>
-        <w:pStyle w:val="Titolo2"/>
-      </w:pPr>
-      <w:bookmarkStart w:id="6" w:name="_Toc94790446"/>
-      <w:r>
-        <w:t>Analisi del dominio</w:t>
-      </w:r>
-      <w:bookmarkEnd w:id="6"/>
     </w:p>
     <w:p>
       <w:pPr>
@@ -3382,7 +3520,7 @@
       <w:pPr>
         <w:pStyle w:val="Titolo2"/>
       </w:pPr>
-      <w:bookmarkStart w:id="7" w:name="_Toc94790447"/>
+      <w:bookmarkStart w:id="6" w:name="_Toc94790447"/>
       <w:r>
         <w:t>Analisi e s</w:t>
       </w:r>
@@ -3395,7 +3533,7 @@
       <w:r>
         <w:t>dei requisiti</w:t>
       </w:r>
-      <w:bookmarkEnd w:id="7"/>
+      <w:bookmarkEnd w:id="6"/>
     </w:p>
     <w:p>
       <w:pPr>
@@ -4187,12 +4325,12 @@
       <w:pPr>
         <w:pStyle w:val="Titolo3"/>
       </w:pPr>
-      <w:bookmarkStart w:id="8" w:name="_Toc94790448"/>
+      <w:bookmarkStart w:id="7" w:name="_Toc94790448"/>
       <w:r>
         <w:lastRenderedPageBreak/>
         <w:t>Spiegazione elementi tabella dei requisiti:</w:t>
       </w:r>
-      <w:bookmarkEnd w:id="8"/>
+      <w:bookmarkEnd w:id="7"/>
     </w:p>
     <w:p>
       <w:r>
@@ -4283,59 +4421,59 @@
         <w:pStyle w:val="Titolo2"/>
         <w:ind w:left="578" w:hanging="578"/>
       </w:pPr>
-      <w:bookmarkStart w:id="9" w:name="_Toc94790449"/>
+      <w:bookmarkStart w:id="8" w:name="_Toc94790449"/>
       <w:r>
         <w:t>Use case</w:t>
       </w:r>
+      <w:bookmarkEnd w:id="8"/>
+    </w:p>
+    <w:p>
+      <w:pPr>
+        <w:rPr>
+          <w:lang w:val="it-IT"/>
+        </w:rPr>
+      </w:pPr>
+      <w:r>
+        <w:rPr>
+          <w:lang w:val="it-IT"/>
+        </w:rPr>
+        <w:t xml:space="preserve">I casi d’uso rappresentano l’interazione tra i vari </w:t>
+      </w:r>
+      <w:r>
+        <w:rPr>
+          <w:lang w:val="it-IT"/>
+        </w:rPr>
+        <w:t>attori e le funzionalità</w:t>
+      </w:r>
+      <w:r>
+        <w:rPr>
+          <w:lang w:val="it-IT"/>
+        </w:rPr>
+        <w:t xml:space="preserve"> del prodotto</w:t>
+      </w:r>
+      <w:r>
+        <w:rPr>
+          <w:lang w:val="it-IT"/>
+        </w:rPr>
+        <w:t>.</w:t>
+      </w:r>
+    </w:p>
+    <w:p>
+      <w:pPr>
+        <w:rPr>
+          <w:lang w:val="it-IT"/>
+        </w:rPr>
+      </w:pPr>
+    </w:p>
+    <w:p>
+      <w:pPr>
+        <w:pStyle w:val="Titolo2"/>
+      </w:pPr>
+      <w:bookmarkStart w:id="9" w:name="_Toc94790450"/>
+      <w:r>
+        <w:t>Pianificazione</w:t>
+      </w:r>
       <w:bookmarkEnd w:id="9"/>
-    </w:p>
-    <w:p>
-      <w:pPr>
-        <w:rPr>
-          <w:lang w:val="it-IT"/>
-        </w:rPr>
-      </w:pPr>
-      <w:r>
-        <w:rPr>
-          <w:lang w:val="it-IT"/>
-        </w:rPr>
-        <w:t xml:space="preserve">I casi d’uso rappresentano l’interazione tra i vari </w:t>
-      </w:r>
-      <w:r>
-        <w:rPr>
-          <w:lang w:val="it-IT"/>
-        </w:rPr>
-        <w:t>attori e le funzionalità</w:t>
-      </w:r>
-      <w:r>
-        <w:rPr>
-          <w:lang w:val="it-IT"/>
-        </w:rPr>
-        <w:t xml:space="preserve"> del prodotto</w:t>
-      </w:r>
-      <w:r>
-        <w:rPr>
-          <w:lang w:val="it-IT"/>
-        </w:rPr>
-        <w:t>.</w:t>
-      </w:r>
-    </w:p>
-    <w:p>
-      <w:pPr>
-        <w:rPr>
-          <w:lang w:val="it-IT"/>
-        </w:rPr>
-      </w:pPr>
-    </w:p>
-    <w:p>
-      <w:pPr>
-        <w:pStyle w:val="Titolo2"/>
-      </w:pPr>
-      <w:bookmarkStart w:id="10" w:name="_Toc94790450"/>
-      <w:r>
-        <w:t>Pianificazione</w:t>
-      </w:r>
-      <w:bookmarkEnd w:id="10"/>
     </w:p>
     <w:p>
       <w:pPr>
@@ -4482,14 +4620,27 @@
             <w:r>
               <w:t xml:space="preserve">Figura </w:t>
             </w:r>
-            <w:fldSimple w:instr=" SEQ Figura \* ARABIC ">
-              <w:r>
-                <w:rPr>
-                  <w:noProof/>
-                </w:rPr>
-                <w:t>1</w:t>
-              </w:r>
-            </w:fldSimple>
+            <w:r>
+              <w:fldChar w:fldCharType="begin"/>
+            </w:r>
+            <w:r>
+              <w:instrText xml:space="preserve"> SEQ Figura \* ARABIC </w:instrText>
+            </w:r>
+            <w:r>
+              <w:fldChar w:fldCharType="separate"/>
+            </w:r>
+            <w:r>
+              <w:rPr>
+                <w:noProof/>
+              </w:rPr>
+              <w:t>1</w:t>
+            </w:r>
+            <w:r>
+              <w:rPr>
+                <w:noProof/>
+              </w:rPr>
+              <w:fldChar w:fldCharType="end"/>
+            </w:r>
             <w:r>
               <w:t>: Esempio di diagramma di Gantt.</w:t>
             </w:r>
@@ -4559,11 +4710,11 @@
       <w:pPr>
         <w:pStyle w:val="Titolo2"/>
       </w:pPr>
-      <w:bookmarkStart w:id="11" w:name="_Toc94790451"/>
+      <w:bookmarkStart w:id="10" w:name="_Toc94790451"/>
       <w:r>
         <w:t>Analisi dei mezzi</w:t>
       </w:r>
-      <w:bookmarkEnd w:id="11"/>
+      <w:bookmarkEnd w:id="10"/>
     </w:p>
     <w:p>
       <w:pPr>
@@ -4606,133 +4757,359 @@
       <w:pPr>
         <w:pStyle w:val="Titolo3"/>
       </w:pPr>
-      <w:bookmarkStart w:id="12" w:name="_Toc413411419"/>
-      <w:bookmarkStart w:id="13" w:name="_Toc94790452"/>
+      <w:bookmarkStart w:id="11" w:name="_Toc413411419"/>
+      <w:bookmarkStart w:id="12" w:name="_Toc94790452"/>
       <w:r>
         <w:lastRenderedPageBreak/>
         <w:t>Software</w:t>
       </w:r>
+      <w:bookmarkEnd w:id="11"/>
       <w:bookmarkEnd w:id="12"/>
+    </w:p>
+    <w:p>
+      <w:pPr>
+        <w:pStyle w:val="Paragrafoelenco"/>
+        <w:numPr>
+          <w:ilvl w:val="0"/>
+          <w:numId w:val="27"/>
+        </w:numPr>
+        <w:rPr>
+          <w:rStyle w:val="cf01"/>
+          <w:rFonts w:ascii="Arial" w:hAnsi="Arial" w:cs="Arial"/>
+          <w:b w:val="0"/>
+          <w:bCs w:val="0"/>
+          <w:sz w:val="20"/>
+          <w:szCs w:val="20"/>
+        </w:rPr>
+      </w:pPr>
+      <w:bookmarkStart w:id="13" w:name="_Toc413411420"/>
+      <w:bookmarkStart w:id="14" w:name="_Toc94790453"/>
+      <w:r>
+        <w:rPr>
+          <w:rStyle w:val="cf01"/>
+          <w:rFonts w:ascii="Arial" w:hAnsi="Arial" w:cs="Arial"/>
+          <w:b w:val="0"/>
+          <w:bCs w:val="0"/>
+          <w:sz w:val="20"/>
+          <w:szCs w:val="20"/>
+        </w:rPr>
+        <w:t>Microsoft Visual Studio 2022</w:t>
+      </w:r>
+    </w:p>
+    <w:p>
+      <w:pPr>
+        <w:pStyle w:val="Paragrafoelenco"/>
+      </w:pPr>
+      <w:r>
+        <w:t>Version</w:t>
+      </w:r>
+      <w:r>
+        <w:t>e</w:t>
+      </w:r>
+      <w:r>
+        <w:t xml:space="preserve"> </w:t>
+      </w:r>
+      <w:r>
+        <w:t>1.104.1</w:t>
+      </w:r>
+    </w:p>
+    <w:p>
+      <w:pPr>
+        <w:pStyle w:val="Paragrafoelenco"/>
+      </w:pPr>
+      <w:r>
+        <w:t>Per eseguire i codici del progetto</w:t>
+      </w:r>
+    </w:p>
+    <w:p>
+      <w:pPr>
+        <w:rPr>
+          <w:rStyle w:val="cf01"/>
+          <w:rFonts w:ascii="Arial" w:hAnsi="Arial" w:cs="Arial"/>
+          <w:b w:val="0"/>
+          <w:bCs w:val="0"/>
+          <w:sz w:val="20"/>
+          <w:szCs w:val="20"/>
+        </w:rPr>
+      </w:pPr>
+    </w:p>
+    <w:p>
+      <w:pPr>
+        <w:pStyle w:val="Paragrafoelenco"/>
+        <w:numPr>
+          <w:ilvl w:val="0"/>
+          <w:numId w:val="29"/>
+        </w:numPr>
+        <w:rPr>
+          <w:rStyle w:val="cf01"/>
+          <w:rFonts w:ascii="Arial" w:hAnsi="Arial" w:cs="Arial"/>
+          <w:b w:val="0"/>
+          <w:bCs w:val="0"/>
+          <w:sz w:val="20"/>
+          <w:szCs w:val="20"/>
+        </w:rPr>
+      </w:pPr>
+      <w:r>
+        <w:rPr>
+          <w:rStyle w:val="cf01"/>
+          <w:rFonts w:ascii="Arial" w:hAnsi="Arial" w:cs="Arial"/>
+          <w:b w:val="0"/>
+          <w:bCs w:val="0"/>
+          <w:sz w:val="20"/>
+          <w:szCs w:val="20"/>
+        </w:rPr>
+        <w:t>Blender 3D</w:t>
+      </w:r>
+    </w:p>
+    <w:p>
+      <w:pPr>
+        <w:pStyle w:val="Paragrafoelenco"/>
+        <w:rPr>
+          <w:rStyle w:val="cf01"/>
+          <w:rFonts w:ascii="Arial" w:hAnsi="Arial" w:cs="Arial"/>
+          <w:b w:val="0"/>
+          <w:bCs w:val="0"/>
+          <w:sz w:val="20"/>
+          <w:szCs w:val="20"/>
+        </w:rPr>
+      </w:pPr>
+      <w:r>
+        <w:rPr>
+          <w:rStyle w:val="cf01"/>
+          <w:rFonts w:ascii="Arial" w:hAnsi="Arial" w:cs="Arial"/>
+          <w:b w:val="0"/>
+          <w:bCs w:val="0"/>
+          <w:sz w:val="20"/>
+          <w:szCs w:val="20"/>
+        </w:rPr>
+        <w:t>Versione 4.5.3</w:t>
+      </w:r>
+    </w:p>
+    <w:p>
+      <w:pPr>
+        <w:pStyle w:val="Paragrafoelenco"/>
+        <w:rPr>
+          <w:rStyle w:val="cf01"/>
+          <w:rFonts w:ascii="Arial" w:hAnsi="Arial" w:cs="Arial"/>
+          <w:b w:val="0"/>
+          <w:bCs w:val="0"/>
+          <w:sz w:val="20"/>
+          <w:szCs w:val="20"/>
+        </w:rPr>
+      </w:pPr>
+      <w:r>
+        <w:rPr>
+          <w:rStyle w:val="cf01"/>
+          <w:rFonts w:ascii="Arial" w:hAnsi="Arial" w:cs="Arial"/>
+          <w:b w:val="0"/>
+          <w:bCs w:val="0"/>
+          <w:sz w:val="20"/>
+          <w:szCs w:val="20"/>
+        </w:rPr>
+        <w:t>Per gestire i modelli tridimensionali</w:t>
+      </w:r>
+    </w:p>
+    <w:p>
+      <w:pPr>
+        <w:pStyle w:val="Paragrafoelenco"/>
+        <w:rPr>
+          <w:rStyle w:val="cf01"/>
+          <w:rFonts w:ascii="Arial" w:hAnsi="Arial" w:cs="Arial"/>
+          <w:b w:val="0"/>
+          <w:bCs w:val="0"/>
+          <w:sz w:val="20"/>
+          <w:szCs w:val="20"/>
+        </w:rPr>
+      </w:pPr>
+    </w:p>
+    <w:p>
+      <w:pPr>
+        <w:pStyle w:val="Paragrafoelenco"/>
+        <w:numPr>
+          <w:ilvl w:val="0"/>
+          <w:numId w:val="27"/>
+        </w:numPr>
+        <w:rPr>
+          <w:rStyle w:val="cf01"/>
+          <w:rFonts w:ascii="Arial" w:hAnsi="Arial" w:cs="Arial"/>
+          <w:b w:val="0"/>
+          <w:bCs w:val="0"/>
+          <w:sz w:val="20"/>
+          <w:szCs w:val="20"/>
+        </w:rPr>
+      </w:pPr>
+      <w:r>
+        <w:rPr>
+          <w:rStyle w:val="cf01"/>
+          <w:rFonts w:ascii="Arial" w:hAnsi="Arial" w:cs="Arial"/>
+          <w:b w:val="0"/>
+          <w:bCs w:val="0"/>
+          <w:sz w:val="20"/>
+          <w:szCs w:val="20"/>
+        </w:rPr>
+        <w:t>Microsoft Word per Microsoft 365</w:t>
+      </w:r>
+    </w:p>
+    <w:p>
+      <w:pPr>
+        <w:pStyle w:val="Paragrafoelenco"/>
+        <w:rPr>
+          <w:rStyle w:val="cf01"/>
+          <w:rFonts w:ascii="Arial" w:hAnsi="Arial" w:cs="Arial"/>
+          <w:b w:val="0"/>
+          <w:bCs w:val="0"/>
+          <w:sz w:val="20"/>
+          <w:szCs w:val="20"/>
+        </w:rPr>
+      </w:pPr>
+      <w:r>
+        <w:rPr>
+          <w:rStyle w:val="cf01"/>
+          <w:rFonts w:ascii="Arial" w:hAnsi="Arial" w:cs="Arial"/>
+          <w:b w:val="0"/>
+          <w:bCs w:val="0"/>
+          <w:sz w:val="20"/>
+          <w:szCs w:val="20"/>
+        </w:rPr>
+        <w:t>Versione 2311 Build 16.0.17029.20028 a 64 bit</w:t>
+      </w:r>
+    </w:p>
+    <w:p>
+      <w:pPr>
+        <w:pStyle w:val="Paragrafoelenco"/>
+        <w:rPr>
+          <w:rStyle w:val="cf01"/>
+          <w:rFonts w:ascii="Arial" w:hAnsi="Arial" w:cs="Arial"/>
+          <w:b w:val="0"/>
+          <w:bCs w:val="0"/>
+          <w:sz w:val="20"/>
+          <w:szCs w:val="20"/>
+        </w:rPr>
+      </w:pPr>
+      <w:r>
+        <w:rPr>
+          <w:rStyle w:val="cf01"/>
+          <w:rFonts w:ascii="Arial" w:hAnsi="Arial" w:cs="Arial"/>
+          <w:b w:val="0"/>
+          <w:bCs w:val="0"/>
+          <w:sz w:val="20"/>
+          <w:szCs w:val="20"/>
+        </w:rPr>
+        <w:t>Per fare la documentazione del prodotto richiesto</w:t>
+      </w:r>
+    </w:p>
+    <w:p>
+      <w:pPr>
+        <w:pStyle w:val="Titolo3"/>
+      </w:pPr>
+      <w:r>
+        <w:t>Hardware</w:t>
+      </w:r>
       <w:bookmarkEnd w:id="13"/>
-    </w:p>
-    <w:p>
-      <w:pPr>
-        <w:rPr>
-          <w:lang w:val="it-IT"/>
-        </w:rPr>
-      </w:pPr>
-      <w:r>
-        <w:rPr>
-          <w:lang w:val="it-IT"/>
-        </w:rPr>
-        <w:t>SDK, librerie, tools utilizzati pe</w:t>
-      </w:r>
-      <w:r>
-        <w:rPr>
-          <w:lang w:val="it-IT"/>
-        </w:rPr>
-        <w:t>r la realizzazione del progetto</w:t>
-      </w:r>
-      <w:r>
-        <w:rPr>
-          <w:lang w:val="it-IT"/>
-        </w:rPr>
-        <w:t xml:space="preserve"> e eventuali dipendenze</w:t>
-      </w:r>
-      <w:r>
-        <w:rPr>
-          <w:lang w:val="it-IT"/>
-        </w:rPr>
-        <w:t>.</w:t>
-      </w:r>
-    </w:p>
-    <w:p>
-      <w:pPr>
-        <w:pStyle w:val="Titolo3"/>
-      </w:pPr>
-      <w:bookmarkStart w:id="14" w:name="_Toc413411420"/>
-      <w:bookmarkStart w:id="15" w:name="_Toc94790453"/>
-      <w:r>
-        <w:t>Hardware</w:t>
-      </w:r>
       <w:bookmarkEnd w:id="14"/>
+    </w:p>
+    <w:p>
+      <w:pPr>
+        <w:pStyle w:val="Paragrafoelenco"/>
+        <w:numPr>
+          <w:ilvl w:val="0"/>
+          <w:numId w:val="30"/>
+        </w:numPr>
+        <w:rPr>
+          <w:lang w:val="de-CH"/>
+        </w:rPr>
+      </w:pPr>
+      <w:r>
+        <w:rPr>
+          <w:lang w:val="de-CH"/>
+        </w:rPr>
+        <w:t xml:space="preserve">SSD SanDisk Extreme 55AE </w:t>
+      </w:r>
+    </w:p>
+    <w:p>
+      <w:pPr>
+        <w:pStyle w:val="Paragrafoelenco"/>
+        <w:rPr>
+          <w:lang w:val="de-CH"/>
+        </w:rPr>
+      </w:pPr>
+      <w:r>
+        <w:rPr>
+          <w:lang w:val="de-CH"/>
+        </w:rPr>
+        <w:t>SCSI Disk</w:t>
+      </w:r>
+      <w:r>
+        <w:rPr>
+          <w:lang w:val="de-CH"/>
+        </w:rPr>
+        <w:t xml:space="preserve"> Device 1TB</w:t>
+      </w:r>
+    </w:p>
+    <w:p>
+      <w:pPr>
+        <w:pStyle w:val="Paragrafoelenco"/>
+        <w:rPr>
+          <w:lang w:val="it-IT"/>
+        </w:rPr>
+      </w:pPr>
+      <w:r>
+        <w:rPr>
+          <w:lang w:val="it-IT"/>
+        </w:rPr>
+        <w:t>Dove sarà contenuto il prodotto</w:t>
+      </w:r>
+    </w:p>
+    <w:p>
+      <w:pPr>
+        <w:rPr>
+          <w:lang w:val="it-IT"/>
+        </w:rPr>
+      </w:pPr>
+    </w:p>
+    <w:p>
+      <w:pPr>
+        <w:pStyle w:val="Titolo1"/>
+      </w:pPr>
+      <w:bookmarkStart w:id="15" w:name="_Toc429059808"/>
+      <w:bookmarkStart w:id="16" w:name="_Toc94790454"/>
+      <w:r>
+        <w:t>Progettazione</w:t>
+      </w:r>
       <w:bookmarkEnd w:id="15"/>
-    </w:p>
-    <w:p>
-      <w:pPr>
-        <w:rPr>
-          <w:lang w:val="it-IT"/>
-        </w:rPr>
-      </w:pPr>
-    </w:p>
-    <w:p>
-      <w:pPr>
-        <w:rPr>
-          <w:lang w:val="it-IT"/>
-        </w:rPr>
-      </w:pPr>
-      <w:r>
-        <w:rPr>
-          <w:lang w:val="it-IT"/>
-        </w:rPr>
-        <w:t xml:space="preserve">Su quale piattaforma dovrà essere eseguito il prodotto? Che hardware particolare è coinvolto nel progetto? Che particolarità e limitazioni presenta? Che </w:t>
-      </w:r>
-      <w:r>
-        <w:rPr>
-          <w:lang w:val="it-IT"/>
-        </w:rPr>
-        <w:t>HW</w:t>
-      </w:r>
-      <w:r>
-        <w:rPr>
-          <w:lang w:val="it-IT"/>
-        </w:rPr>
-        <w:t xml:space="preserve"> sarà disponibile durante lo sviluppo?</w:t>
-      </w:r>
-    </w:p>
-    <w:p>
-      <w:pPr>
-        <w:pStyle w:val="Titolo1"/>
-      </w:pPr>
-      <w:bookmarkStart w:id="16" w:name="_Toc429059808"/>
-      <w:bookmarkStart w:id="17" w:name="_Toc94790454"/>
-      <w:r>
-        <w:t>Progettazione</w:t>
-      </w:r>
       <w:bookmarkEnd w:id="16"/>
+    </w:p>
+    <w:p>
+      <w:pPr>
+        <w:rPr>
+          <w:lang w:val="it-IT"/>
+        </w:rPr>
+      </w:pPr>
+      <w:r>
+        <w:rPr>
+          <w:lang w:val="it-IT"/>
+        </w:rPr>
+        <w:t>Questo capitolo descrive esaustivamente come deve essere realizzato il prodotto fin nei suoi dettagli. Una buona progettazione permette all’esecutore di evitare fraintendimenti e imprecisioni nell’implementazione del prodotto.</w:t>
+      </w:r>
+    </w:p>
+    <w:p>
+      <w:pPr>
+        <w:rPr>
+          <w:lang w:val="it-IT"/>
+        </w:rPr>
+      </w:pPr>
+    </w:p>
+    <w:p>
+      <w:pPr>
+        <w:pStyle w:val="Titolo2"/>
+      </w:pPr>
+      <w:bookmarkStart w:id="17" w:name="_Toc429059809"/>
+      <w:bookmarkStart w:id="18" w:name="_Toc94790455"/>
+      <w:r>
+        <w:t>Design dell’architettura del sistema</w:t>
+      </w:r>
       <w:bookmarkEnd w:id="17"/>
-    </w:p>
-    <w:p>
-      <w:pPr>
-        <w:rPr>
-          <w:lang w:val="it-IT"/>
-        </w:rPr>
-      </w:pPr>
-      <w:r>
-        <w:rPr>
-          <w:lang w:val="it-IT"/>
-        </w:rPr>
-        <w:t>Questo capitolo descrive esaustivamente come deve essere realizzato il prodotto fin nei suoi dettagli. Una buona progettazione permette all’esecutore di evitare fraintendimenti e imprecisioni nell’implementazione del prodotto.</w:t>
-      </w:r>
-    </w:p>
-    <w:p>
-      <w:pPr>
-        <w:rPr>
-          <w:lang w:val="it-IT"/>
-        </w:rPr>
-      </w:pPr>
-    </w:p>
-    <w:p>
-      <w:pPr>
-        <w:pStyle w:val="Titolo2"/>
-      </w:pPr>
-      <w:bookmarkStart w:id="18" w:name="_Toc429059809"/>
-      <w:bookmarkStart w:id="19" w:name="_Toc94790455"/>
-      <w:r>
-        <w:t>Design dell’architettura del sistema</w:t>
-      </w:r>
       <w:bookmarkEnd w:id="18"/>
-      <w:bookmarkEnd w:id="19"/>
     </w:p>
     <w:p>
       <w:pPr>
@@ -4877,118 +5254,118 @@
       <w:pPr>
         <w:pStyle w:val="Titolo2"/>
       </w:pPr>
-      <w:bookmarkStart w:id="20" w:name="_Toc429059810"/>
-      <w:bookmarkStart w:id="21" w:name="_Toc94790456"/>
+      <w:bookmarkStart w:id="19" w:name="_Toc429059810"/>
+      <w:bookmarkStart w:id="20" w:name="_Toc94790456"/>
       <w:r>
         <w:t>Design dei dati</w:t>
       </w:r>
       <w:r>
         <w:t xml:space="preserve"> e database</w:t>
       </w:r>
+      <w:bookmarkEnd w:id="19"/>
       <w:bookmarkEnd w:id="20"/>
+    </w:p>
+    <w:p>
+      <w:pPr>
+        <w:rPr>
+          <w:lang w:val="it-IT"/>
+        </w:rPr>
+      </w:pPr>
+      <w:r>
+        <w:rPr>
+          <w:lang w:val="it-IT"/>
+        </w:rPr>
+        <w:t xml:space="preserve">Descrizione delle strutture di dati utilizzate dal programma in base agli attributi e le </w:t>
+      </w:r>
+      <w:r>
+        <w:rPr>
+          <w:lang w:val="it-IT"/>
+        </w:rPr>
+        <w:t>relazioni degli oggetti in uso.</w:t>
+      </w:r>
+    </w:p>
+    <w:p>
+      <w:pPr>
+        <w:rPr>
+          <w:lang w:val="it-IT"/>
+        </w:rPr>
+      </w:pPr>
+      <w:r>
+        <w:rPr>
+          <w:lang w:val="it-IT"/>
+        </w:rPr>
+        <w:t>Schema E-R, schema logico e descrizione.</w:t>
+      </w:r>
+    </w:p>
+    <w:p>
+      <w:pPr>
+        <w:rPr>
+          <w:lang w:val="it-IT"/>
+        </w:rPr>
+      </w:pPr>
+      <w:r>
+        <w:rPr>
+          <w:lang w:val="it-IT"/>
+        </w:rPr>
+        <w:t>Se il diagramma E-R viene modificato, sulla doc dovrà apparire l’ultima versione, mentre le vecchie saranno sui diari.</w:t>
+      </w:r>
+    </w:p>
+    <w:p>
+      <w:pPr>
+        <w:pStyle w:val="Titolo2"/>
+      </w:pPr>
+      <w:bookmarkStart w:id="21" w:name="_Toc429059811"/>
+      <w:bookmarkStart w:id="22" w:name="_Toc94790457"/>
+      <w:r>
+        <w:t>Design delle interfacce</w:t>
+      </w:r>
       <w:bookmarkEnd w:id="21"/>
-    </w:p>
-    <w:p>
-      <w:pPr>
-        <w:rPr>
-          <w:lang w:val="it-IT"/>
-        </w:rPr>
-      </w:pPr>
-      <w:r>
-        <w:rPr>
-          <w:lang w:val="it-IT"/>
-        </w:rPr>
-        <w:t xml:space="preserve">Descrizione delle strutture di dati utilizzate dal programma in base agli attributi e le </w:t>
-      </w:r>
-      <w:r>
-        <w:rPr>
-          <w:lang w:val="it-IT"/>
-        </w:rPr>
-        <w:t>relazioni degli oggetti in uso.</w:t>
-      </w:r>
-    </w:p>
-    <w:p>
-      <w:pPr>
-        <w:rPr>
-          <w:lang w:val="it-IT"/>
-        </w:rPr>
-      </w:pPr>
-      <w:r>
-        <w:rPr>
-          <w:lang w:val="it-IT"/>
-        </w:rPr>
-        <w:t>Schema E-R, schema logico e descrizione.</w:t>
-      </w:r>
-    </w:p>
-    <w:p>
-      <w:pPr>
-        <w:rPr>
-          <w:lang w:val="it-IT"/>
-        </w:rPr>
-      </w:pPr>
-      <w:r>
-        <w:rPr>
-          <w:lang w:val="it-IT"/>
-        </w:rPr>
-        <w:t>Se il diagramma E-R viene modificato, sulla doc dovrà apparire l’ultima versione, mentre le vecchie saranno sui diari.</w:t>
+      <w:bookmarkEnd w:id="22"/>
+    </w:p>
+    <w:p>
+      <w:pPr>
+        <w:rPr>
+          <w:lang w:val="it-IT"/>
+        </w:rPr>
+      </w:pPr>
+      <w:r>
+        <w:rPr>
+          <w:lang w:val="it-IT"/>
+        </w:rPr>
+        <w:t>Descrizione delle interfacce interne ed esterne del sistema e dell’interfaccia utente. La progettazione delle interfacce è basata sulle informazioni rica</w:t>
+      </w:r>
+      <w:r>
+        <w:rPr>
+          <w:lang w:val="it-IT"/>
+        </w:rPr>
+        <w:t xml:space="preserve">vate durante la fase di analisi e realizzata tramite </w:t>
+      </w:r>
+      <w:proofErr w:type="spellStart"/>
+      <w:r>
+        <w:rPr>
+          <w:lang w:val="it-IT"/>
+        </w:rPr>
+        <w:t>mockups</w:t>
+      </w:r>
+      <w:proofErr w:type="spellEnd"/>
+      <w:r>
+        <w:rPr>
+          <w:lang w:val="it-IT"/>
+        </w:rPr>
+        <w:t>.</w:t>
       </w:r>
     </w:p>
     <w:p>
       <w:pPr>
         <w:pStyle w:val="Titolo2"/>
       </w:pPr>
-      <w:bookmarkStart w:id="22" w:name="_Toc429059811"/>
-      <w:bookmarkStart w:id="23" w:name="_Toc94790457"/>
-      <w:r>
-        <w:t>Design delle interfacce</w:t>
-      </w:r>
-      <w:bookmarkEnd w:id="22"/>
+      <w:bookmarkStart w:id="23" w:name="_Toc429059812"/>
+      <w:bookmarkStart w:id="24" w:name="_Toc94790458"/>
+      <w:r>
+        <w:t>Design procedurale</w:t>
+      </w:r>
       <w:bookmarkEnd w:id="23"/>
-    </w:p>
-    <w:p>
-      <w:pPr>
-        <w:rPr>
-          <w:lang w:val="it-IT"/>
-        </w:rPr>
-      </w:pPr>
-      <w:r>
-        <w:rPr>
-          <w:lang w:val="it-IT"/>
-        </w:rPr>
-        <w:t>Descrizione delle interfacce interne ed esterne del sistema e dell’interfaccia utente. La progettazione delle interfacce è basata sulle informazioni rica</w:t>
-      </w:r>
-      <w:r>
-        <w:rPr>
-          <w:lang w:val="it-IT"/>
-        </w:rPr>
-        <w:t xml:space="preserve">vate durante la fase di analisi e realizzata tramite </w:t>
-      </w:r>
-      <w:proofErr w:type="spellStart"/>
-      <w:r>
-        <w:rPr>
-          <w:lang w:val="it-IT"/>
-        </w:rPr>
-        <w:t>mockups</w:t>
-      </w:r>
-      <w:proofErr w:type="spellEnd"/>
-      <w:r>
-        <w:rPr>
-          <w:lang w:val="it-IT"/>
-        </w:rPr>
-        <w:t>.</w:t>
-      </w:r>
-    </w:p>
-    <w:p>
-      <w:pPr>
-        <w:pStyle w:val="Titolo2"/>
-      </w:pPr>
-      <w:bookmarkStart w:id="24" w:name="_Toc429059812"/>
-      <w:bookmarkStart w:id="25" w:name="_Toc94790458"/>
-      <w:r>
-        <w:t>Design procedurale</w:t>
-      </w:r>
       <w:bookmarkEnd w:id="24"/>
-      <w:bookmarkEnd w:id="25"/>
     </w:p>
     <w:p>
       <w:pPr>
@@ -5063,6 +5440,7 @@
         <w:rPr>
           <w:lang w:val="it-IT"/>
         </w:rPr>
+        <w:lastRenderedPageBreak/>
         <w:t>Classi e metodi.</w:t>
       </w:r>
     </w:p>
@@ -5164,98 +5542,98 @@
           <w:bottom w:val="single" w:sz="4" w:space="1" w:color="auto"/>
         </w:pBdr>
       </w:pPr>
-      <w:bookmarkStart w:id="26" w:name="_Toc461179222"/>
-      <w:bookmarkStart w:id="27" w:name="_Toc94790459"/>
+      <w:bookmarkStart w:id="25" w:name="_Toc461179222"/>
+      <w:bookmarkStart w:id="26" w:name="_Toc94790459"/>
       <w:r>
         <w:lastRenderedPageBreak/>
         <w:t>Implementazione</w:t>
       </w:r>
+      <w:bookmarkEnd w:id="25"/>
       <w:bookmarkEnd w:id="26"/>
+    </w:p>
+    <w:p>
+      <w:r>
+        <w:t>In questo capitolo dovrà essere mostrato come è stato realizzato il lavoro. Questa parte può differenziarsi dalla progettazione in quanto il risultato ottenuto non per forza può essere come era stato progettato.</w:t>
+      </w:r>
+    </w:p>
+    <w:p>
+      <w:r>
+        <w:t xml:space="preserve">Sulla base di queste informazioni il lavoro svolto dovrà essere riproducibile. </w:t>
+      </w:r>
+    </w:p>
+    <w:p>
+      <w:r>
+        <w:t>In questa parte è richiesto l’inserimento di codice sorgente</w:t>
+      </w:r>
+      <w:r>
+        <w:t xml:space="preserve"> - </w:t>
+      </w:r>
+      <w:r>
+        <w:t>P</w:t>
+      </w:r>
+      <w:r>
+        <w:t xml:space="preserve">rint </w:t>
+      </w:r>
+      <w:r>
+        <w:t>S</w:t>
+      </w:r>
+      <w:r>
+        <w:t xml:space="preserve">creen </w:t>
+      </w:r>
+      <w:r>
+        <w:t xml:space="preserve">- </w:t>
+      </w:r>
+      <w:r>
+        <w:t>di maschere solamente per quei passaggi particolarmente significativi e/o critici.</w:t>
+      </w:r>
+    </w:p>
+    <w:p>
+      <w:r>
+        <w:t>Inoltre,</w:t>
+      </w:r>
+      <w:r>
+        <w:t xml:space="preserve"> dovranno essere descritte eventuali varianti di soluzione o scelte di prodotti con motivazione delle scelte.</w:t>
+      </w:r>
+    </w:p>
+    <w:p>
+      <w:r>
+        <w:t>Non deve apparire nessuna forma di guida d’uso di librerie o di componenti utilizzati. Eventualmente questa va allegata.</w:t>
+      </w:r>
+    </w:p>
+    <w:p>
+      <w:r>
+        <w:t>Per eventuali dettagli si possono inserire riferimenti ai diari.</w:t>
+      </w:r>
+    </w:p>
+    <w:p>
+      <w:pPr>
+        <w:pStyle w:val="Titolo1"/>
+        <w:rPr>
+          <w:lang w:val="it-IT"/>
+        </w:rPr>
+      </w:pPr>
+      <w:bookmarkStart w:id="27" w:name="_Toc461179223"/>
+      <w:bookmarkStart w:id="28" w:name="_Toc94790460"/>
+      <w:r>
+        <w:rPr>
+          <w:lang w:val="it-IT"/>
+        </w:rPr>
+        <w:t>Test</w:t>
+      </w:r>
       <w:bookmarkEnd w:id="27"/>
-    </w:p>
-    <w:p>
-      <w:r>
-        <w:t>In questo capitolo dovrà essere mostrato come è stato realizzato il lavoro. Questa parte può differenziarsi dalla progettazione in quanto il risultato ottenuto non per forza può essere come era stato progettato.</w:t>
-      </w:r>
-    </w:p>
-    <w:p>
-      <w:r>
-        <w:t xml:space="preserve">Sulla base di queste informazioni il lavoro svolto dovrà essere riproducibile. </w:t>
-      </w:r>
-    </w:p>
-    <w:p>
-      <w:r>
-        <w:t>In questa parte è richiesto l’inserimento di codice sorgente</w:t>
-      </w:r>
-      <w:r>
-        <w:t xml:space="preserve"> - </w:t>
-      </w:r>
-      <w:r>
-        <w:t>P</w:t>
-      </w:r>
-      <w:r>
-        <w:t xml:space="preserve">rint </w:t>
-      </w:r>
-      <w:r>
-        <w:t>S</w:t>
-      </w:r>
-      <w:r>
-        <w:t xml:space="preserve">creen </w:t>
-      </w:r>
-      <w:r>
-        <w:t xml:space="preserve">- </w:t>
-      </w:r>
-      <w:r>
-        <w:t>di maschere solamente per quei passaggi particolarmente significativi e/o critici.</w:t>
-      </w:r>
-    </w:p>
-    <w:p>
-      <w:r>
-        <w:t>Inoltre,</w:t>
-      </w:r>
-      <w:r>
-        <w:t xml:space="preserve"> dovranno essere descritte eventuali varianti di soluzione o scelte di prodotti con motivazione delle scelte.</w:t>
-      </w:r>
-    </w:p>
-    <w:p>
-      <w:r>
-        <w:t>Non deve apparire nessuna forma di guida d’uso di librerie o di componenti utilizzati. Eventualmente questa va allegata.</w:t>
-      </w:r>
-    </w:p>
-    <w:p>
-      <w:r>
-        <w:t>Per eventuali dettagli si possono inserire riferimenti ai diari.</w:t>
-      </w:r>
-    </w:p>
-    <w:p>
-      <w:pPr>
-        <w:pStyle w:val="Titolo1"/>
-        <w:rPr>
-          <w:lang w:val="it-IT"/>
-        </w:rPr>
-      </w:pPr>
-      <w:bookmarkStart w:id="28" w:name="_Toc461179223"/>
-      <w:bookmarkStart w:id="29" w:name="_Toc94790460"/>
-      <w:r>
-        <w:rPr>
-          <w:lang w:val="it-IT"/>
-        </w:rPr>
-        <w:t>Test</w:t>
-      </w:r>
       <w:bookmarkEnd w:id="28"/>
+    </w:p>
+    <w:p>
+      <w:pPr>
+        <w:pStyle w:val="Titolo2"/>
+      </w:pPr>
+      <w:bookmarkStart w:id="29" w:name="_Toc461179224"/>
+      <w:bookmarkStart w:id="30" w:name="_Toc94790461"/>
+      <w:r>
+        <w:t>Protocollo di test</w:t>
+      </w:r>
       <w:bookmarkEnd w:id="29"/>
-    </w:p>
-    <w:p>
-      <w:pPr>
-        <w:pStyle w:val="Titolo2"/>
-      </w:pPr>
-      <w:bookmarkStart w:id="30" w:name="_Toc461179224"/>
-      <w:bookmarkStart w:id="31" w:name="_Toc94790461"/>
-      <w:r>
-        <w:t>Protocollo di test</w:t>
-      </w:r>
       <w:bookmarkEnd w:id="30"/>
-      <w:bookmarkEnd w:id="31"/>
     </w:p>
     <w:p>
       <w:pPr>
@@ -6292,7 +6670,7 @@
           <w:lang w:val="it-IT"/>
         </w:rPr>
       </w:pPr>
-      <w:bookmarkStart w:id="32" w:name="_Toc461179225"/>
+      <w:bookmarkStart w:id="31" w:name="_Toc461179225"/>
       <w:r>
         <w:br w:type="page"/>
       </w:r>
@@ -6301,53 +6679,267 @@
       <w:pPr>
         <w:pStyle w:val="Titolo2"/>
       </w:pPr>
-      <w:bookmarkStart w:id="33" w:name="_Toc94790462"/>
+      <w:bookmarkStart w:id="32" w:name="_Toc94790462"/>
       <w:r>
         <w:lastRenderedPageBreak/>
         <w:t>Risultati test</w:t>
       </w:r>
+      <w:bookmarkEnd w:id="31"/>
       <w:bookmarkEnd w:id="32"/>
+    </w:p>
+    <w:p>
+      <w:pPr>
+        <w:rPr>
+          <w:lang w:val="it-IT"/>
+        </w:rPr>
+      </w:pPr>
+      <w:r>
+        <w:rPr>
+          <w:lang w:val="it-IT"/>
+        </w:rPr>
+        <w:t>Tabella riassuntiva in cui si inseriscono i test riusciti e non del prodotto finale. Se un test non riesce e viene corretto l’errore, questo dovrà risultare nel documento finale come riuscito (la procedura della correzione apparirà nel diario), altrimenti dovrà essere descritto l’errore con eventuali ipotesi di correzione.</w:t>
+      </w:r>
+    </w:p>
+    <w:p>
+      <w:pPr>
+        <w:pStyle w:val="Titolo2"/>
+      </w:pPr>
+      <w:bookmarkStart w:id="33" w:name="_Toc461179226"/>
+      <w:bookmarkStart w:id="34" w:name="_Toc94790463"/>
+      <w:r>
+        <w:t>Mancanze</w:t>
+      </w:r>
+      <w:r>
+        <w:t>/limitazioni conosciute</w:t>
+      </w:r>
       <w:bookmarkEnd w:id="33"/>
-    </w:p>
-    <w:p>
-      <w:pPr>
-        <w:rPr>
-          <w:lang w:val="it-IT"/>
-        </w:rPr>
-      </w:pPr>
-      <w:r>
-        <w:rPr>
-          <w:lang w:val="it-IT"/>
-        </w:rPr>
-        <w:t>Tabella riassuntiva in cui si inseriscono i test riusciti e non del prodotto finale. Se un test non riesce e viene corretto l’errore, questo dovrà risultare nel documento finale come riuscito (la procedura della correzione apparirà nel diario), altrimenti dovrà essere descritto l’errore con eventuali ipotesi di correzione.</w:t>
+      <w:bookmarkEnd w:id="34"/>
+    </w:p>
+    <w:p>
+      <w:pPr>
+        <w:rPr>
+          <w:lang w:val="it-IT"/>
+        </w:rPr>
+      </w:pPr>
+      <w:r>
+        <w:rPr>
+          <w:lang w:val="it-IT"/>
+        </w:rPr>
+        <w:t>Descrizione con motivazione di eventuali elementi mancanti o non completamente implementati, al di fuori dei test case. Non devono essere riportati gli errori e i problemi riscontrati e poi risolti durante il progetto.</w:t>
+      </w:r>
+    </w:p>
+    <w:p>
+      <w:pPr>
+        <w:pStyle w:val="Titolo1"/>
+        <w:rPr>
+          <w:lang w:val="it-IT"/>
+        </w:rPr>
+      </w:pPr>
+      <w:bookmarkStart w:id="35" w:name="_Toc461179227"/>
+      <w:bookmarkStart w:id="36" w:name="_Toc94790464"/>
+      <w:r>
+        <w:rPr>
+          <w:lang w:val="it-IT"/>
+        </w:rPr>
+        <w:t>Consuntivo</w:t>
+      </w:r>
+      <w:bookmarkEnd w:id="35"/>
+      <w:bookmarkEnd w:id="36"/>
+    </w:p>
+    <w:p>
+      <w:pPr>
+        <w:rPr>
+          <w:lang w:val="it-IT"/>
+        </w:rPr>
+      </w:pPr>
+      <w:r>
+        <w:rPr>
+          <w:lang w:val="it-IT"/>
+        </w:rPr>
+        <w:t>Consuntivo del tempo di lavoro effettivo e considerazioni riguardo le differenze rispetto alla pianificazione (cap</w:t>
+      </w:r>
+      <w:r>
+        <w:rPr>
+          <w:lang w:val="it-IT"/>
+        </w:rPr>
+        <w:t>.</w:t>
+      </w:r>
+      <w:r>
+        <w:rPr>
+          <w:lang w:val="it-IT"/>
+        </w:rPr>
+        <w:t xml:space="preserve"> 1.7) (ad esempio Gan</w:t>
+      </w:r>
+      <w:r>
+        <w:rPr>
+          <w:lang w:val="it-IT"/>
+        </w:rPr>
+        <w:t>t</w:t>
+      </w:r>
+      <w:r>
+        <w:rPr>
+          <w:lang w:val="it-IT"/>
+        </w:rPr>
+        <w:t>t consuntivo).</w:t>
+      </w:r>
+    </w:p>
+    <w:p>
+      <w:pPr>
+        <w:pStyle w:val="Titolo1"/>
+        <w:rPr>
+          <w:lang w:val="it-IT"/>
+        </w:rPr>
+      </w:pPr>
+      <w:bookmarkStart w:id="37" w:name="_Toc461179228"/>
+      <w:bookmarkStart w:id="38" w:name="_Toc94790465"/>
+      <w:r>
+        <w:rPr>
+          <w:lang w:val="it-IT"/>
+        </w:rPr>
+        <w:t>Conclusioni</w:t>
+      </w:r>
+      <w:bookmarkEnd w:id="37"/>
+      <w:bookmarkEnd w:id="38"/>
+    </w:p>
+    <w:p>
+      <w:pPr>
+        <w:rPr>
+          <w:lang w:val="it-IT"/>
+        </w:rPr>
+      </w:pPr>
+      <w:r>
+        <w:rPr>
+          <w:lang w:val="it-IT"/>
+        </w:rPr>
+        <w:t>Quali sono le implicazioni della mia soluzione? Che impatto avrà?</w:t>
+      </w:r>
+      <w:r>
+        <w:rPr>
+          <w:lang w:val="it-IT"/>
+        </w:rPr>
+        <w:t xml:space="preserve"> Cambierà il mondo? È un successo importante? È </w:t>
+      </w:r>
+      <w:r>
+        <w:rPr>
+          <w:lang w:val="it-IT"/>
+        </w:rPr>
+        <w:t>solo un</w:t>
+      </w:r>
+      <w:r>
+        <w:rPr>
+          <w:lang w:val="it-IT"/>
+        </w:rPr>
+        <w:t>’</w:t>
+      </w:r>
+      <w:r>
+        <w:rPr>
+          <w:lang w:val="it-IT"/>
+        </w:rPr>
+        <w:t>aggiunta</w:t>
+      </w:r>
+      <w:r>
+        <w:rPr>
+          <w:lang w:val="it-IT"/>
+        </w:rPr>
+        <w:t xml:space="preserve"> marginale o</w:t>
+      </w:r>
+      <w:r>
+        <w:rPr>
+          <w:lang w:val="it-IT"/>
+        </w:rPr>
+        <w:t xml:space="preserve"> è semplicemente servita per scoprire che questo percorso è</w:t>
+      </w:r>
+      <w:r>
+        <w:rPr>
+          <w:lang w:val="it-IT"/>
+        </w:rPr>
+        <w:t xml:space="preserve"> stato</w:t>
+      </w:r>
+      <w:r>
+        <w:rPr>
+          <w:lang w:val="it-IT"/>
+        </w:rPr>
+        <w:t xml:space="preserve"> una perdita di tempo? I ris</w:t>
+      </w:r>
+      <w:r>
+        <w:rPr>
+          <w:lang w:val="it-IT"/>
+        </w:rPr>
+        <w:t xml:space="preserve">ultati ottenuti sono generali, </w:t>
+      </w:r>
+      <w:r>
+        <w:rPr>
+          <w:lang w:val="it-IT"/>
+        </w:rPr>
+        <w:t>facilmente generalizzabili o sono specifici di un caso particolare?</w:t>
+      </w:r>
+      <w:r>
+        <w:rPr>
+          <w:lang w:val="it-IT"/>
+        </w:rPr>
+        <w:t xml:space="preserve"> ecc</w:t>
+      </w:r>
+      <w:r>
+        <w:rPr>
+          <w:lang w:val="it-IT"/>
+        </w:rPr>
+        <w:t>.</w:t>
       </w:r>
     </w:p>
     <w:p>
       <w:pPr>
         <w:pStyle w:val="Titolo2"/>
       </w:pPr>
-      <w:bookmarkStart w:id="34" w:name="_Toc461179226"/>
-      <w:bookmarkStart w:id="35" w:name="_Toc94790463"/>
-      <w:r>
-        <w:t>Mancanze</w:t>
-      </w:r>
-      <w:r>
-        <w:t>/limitazioni conosciute</w:t>
-      </w:r>
-      <w:bookmarkEnd w:id="34"/>
-      <w:bookmarkEnd w:id="35"/>
-    </w:p>
-    <w:p>
-      <w:pPr>
-        <w:rPr>
-          <w:lang w:val="it-IT"/>
-        </w:rPr>
-      </w:pPr>
-      <w:r>
-        <w:rPr>
-          <w:lang w:val="it-IT"/>
-        </w:rPr>
-        <w:t>Descrizione con motivazione di eventuali elementi mancanti o non completamente implementati, al di fuori dei test case. Non devono essere riportati gli errori e i problemi riscontrati e poi risolti durante il progetto.</w:t>
+      <w:bookmarkStart w:id="39" w:name="_Toc461179229"/>
+      <w:bookmarkStart w:id="40" w:name="_Toc94790466"/>
+      <w:r>
+        <w:t>Sviluppi futuri</w:t>
+      </w:r>
+      <w:bookmarkEnd w:id="39"/>
+      <w:bookmarkEnd w:id="40"/>
+    </w:p>
+    <w:p>
+      <w:pPr>
+        <w:rPr>
+          <w:lang w:val="it-IT"/>
+        </w:rPr>
+      </w:pPr>
+      <w:r>
+        <w:rPr>
+          <w:lang w:val="it-IT"/>
+        </w:rPr>
+        <w:t>Migliorie o estensioni che possono essere sviluppate sul prodotto.</w:t>
+      </w:r>
+    </w:p>
+    <w:p>
+      <w:pPr>
+        <w:pStyle w:val="Titolo2"/>
+      </w:pPr>
+      <w:bookmarkStart w:id="41" w:name="_Toc461179230"/>
+      <w:bookmarkStart w:id="42" w:name="_Toc94790467"/>
+      <w:r>
+        <w:t>Considerazioni personali</w:t>
+      </w:r>
+      <w:bookmarkEnd w:id="41"/>
+      <w:bookmarkEnd w:id="42"/>
+    </w:p>
+    <w:p>
+      <w:pPr>
+        <w:rPr>
+          <w:lang w:val="it-IT"/>
+        </w:rPr>
+      </w:pPr>
+      <w:r>
+        <w:rPr>
+          <w:lang w:val="it-IT"/>
+        </w:rPr>
+        <w:t>Cosa ho imparato in questo progetto? ecc</w:t>
+      </w:r>
+      <w:r>
+        <w:rPr>
+          <w:lang w:val="it-IT"/>
+        </w:rPr>
+        <w:t>.</w:t>
       </w:r>
     </w:p>
     <w:p>
@@ -6357,229 +6949,15 @@
           <w:lang w:val="it-IT"/>
         </w:rPr>
       </w:pPr>
-      <w:bookmarkStart w:id="36" w:name="_Toc461179227"/>
-      <w:bookmarkStart w:id="37" w:name="_Toc94790464"/>
-      <w:r>
-        <w:rPr>
-          <w:lang w:val="it-IT"/>
-        </w:rPr>
-        <w:t>Consuntivo</w:t>
-      </w:r>
-      <w:bookmarkEnd w:id="36"/>
-      <w:bookmarkEnd w:id="37"/>
-    </w:p>
-    <w:p>
-      <w:pPr>
-        <w:rPr>
-          <w:lang w:val="it-IT"/>
-        </w:rPr>
-      </w:pPr>
-      <w:r>
-        <w:rPr>
-          <w:lang w:val="it-IT"/>
-        </w:rPr>
-        <w:t>Consuntivo del tempo di lavoro effettivo e considerazioni riguardo le differenze rispetto alla pianificazione (cap</w:t>
-      </w:r>
-      <w:r>
-        <w:rPr>
-          <w:lang w:val="it-IT"/>
-        </w:rPr>
-        <w:t>.</w:t>
-      </w:r>
-      <w:r>
-        <w:rPr>
-          <w:lang w:val="it-IT"/>
-        </w:rPr>
-        <w:t xml:space="preserve"> 1.7) (ad esempio Gan</w:t>
-      </w:r>
-      <w:r>
-        <w:rPr>
-          <w:lang w:val="it-IT"/>
-        </w:rPr>
-        <w:t>t</w:t>
-      </w:r>
-      <w:r>
-        <w:rPr>
-          <w:lang w:val="it-IT"/>
-        </w:rPr>
-        <w:t>t consuntivo).</w:t>
-      </w:r>
-    </w:p>
-    <w:p>
-      <w:pPr>
-        <w:pStyle w:val="Titolo1"/>
-        <w:rPr>
-          <w:lang w:val="it-IT"/>
-        </w:rPr>
-      </w:pPr>
-      <w:bookmarkStart w:id="38" w:name="_Toc461179228"/>
-      <w:bookmarkStart w:id="39" w:name="_Toc94790465"/>
-      <w:r>
-        <w:rPr>
-          <w:lang w:val="it-IT"/>
-        </w:rPr>
-        <w:t>Conclusioni</w:t>
-      </w:r>
-      <w:bookmarkEnd w:id="38"/>
-      <w:bookmarkEnd w:id="39"/>
-    </w:p>
-    <w:p>
-      <w:pPr>
-        <w:rPr>
-          <w:lang w:val="it-IT"/>
-        </w:rPr>
-      </w:pPr>
-      <w:r>
-        <w:rPr>
-          <w:lang w:val="it-IT"/>
-        </w:rPr>
-        <w:t>Quali sono le implicazioni della mia soluzione? Che impatto avrà?</w:t>
-      </w:r>
-      <w:r>
-        <w:rPr>
-          <w:lang w:val="it-IT"/>
-        </w:rPr>
-        <w:t xml:space="preserve"> Cambierà il mondo? È un successo importante? È </w:t>
-      </w:r>
-      <w:r>
-        <w:rPr>
-          <w:lang w:val="it-IT"/>
-        </w:rPr>
-        <w:t>solo un</w:t>
-      </w:r>
-      <w:r>
-        <w:rPr>
-          <w:lang w:val="it-IT"/>
-        </w:rPr>
-        <w:t>’</w:t>
-      </w:r>
-      <w:r>
-        <w:rPr>
-          <w:lang w:val="it-IT"/>
-        </w:rPr>
-        <w:t>aggiunta</w:t>
-      </w:r>
-      <w:r>
-        <w:rPr>
-          <w:lang w:val="it-IT"/>
-        </w:rPr>
-        <w:t xml:space="preserve"> marginale o</w:t>
-      </w:r>
-      <w:r>
-        <w:rPr>
-          <w:lang w:val="it-IT"/>
-        </w:rPr>
-        <w:t xml:space="preserve"> è semplicemente servita per scoprire che questo percorso è</w:t>
-      </w:r>
-      <w:r>
-        <w:rPr>
-          <w:lang w:val="it-IT"/>
-        </w:rPr>
-        <w:t xml:space="preserve"> stato</w:t>
-      </w:r>
-      <w:r>
-        <w:rPr>
-          <w:lang w:val="it-IT"/>
-        </w:rPr>
-        <w:t xml:space="preserve"> una perdita di tempo? I ris</w:t>
-      </w:r>
-      <w:r>
-        <w:rPr>
-          <w:lang w:val="it-IT"/>
-        </w:rPr>
-        <w:t xml:space="preserve">ultati ottenuti sono generali, </w:t>
-      </w:r>
-      <w:r>
-        <w:rPr>
-          <w:lang w:val="it-IT"/>
-        </w:rPr>
-        <w:t>facilmente generalizzabili o sono specifici di un caso particolare?</w:t>
-      </w:r>
-      <w:r>
-        <w:rPr>
-          <w:lang w:val="it-IT"/>
-        </w:rPr>
-        <w:t xml:space="preserve"> ecc</w:t>
-      </w:r>
-      <w:r>
-        <w:rPr>
-          <w:lang w:val="it-IT"/>
-        </w:rPr>
-        <w:t>.</w:t>
-      </w:r>
-    </w:p>
-    <w:p>
-      <w:pPr>
-        <w:pStyle w:val="Titolo2"/>
-      </w:pPr>
-      <w:bookmarkStart w:id="40" w:name="_Toc461179229"/>
-      <w:bookmarkStart w:id="41" w:name="_Toc94790466"/>
-      <w:r>
-        <w:t>Sviluppi futuri</w:t>
-      </w:r>
-      <w:bookmarkEnd w:id="40"/>
-      <w:bookmarkEnd w:id="41"/>
-    </w:p>
-    <w:p>
-      <w:pPr>
-        <w:rPr>
-          <w:lang w:val="it-IT"/>
-        </w:rPr>
-      </w:pPr>
-      <w:r>
-        <w:rPr>
-          <w:lang w:val="it-IT"/>
-        </w:rPr>
-        <w:t>Migliorie o estensioni che possono essere sviluppate sul prodotto.</w:t>
-      </w:r>
-    </w:p>
-    <w:p>
-      <w:pPr>
-        <w:pStyle w:val="Titolo2"/>
-      </w:pPr>
-      <w:bookmarkStart w:id="42" w:name="_Toc461179230"/>
-      <w:bookmarkStart w:id="43" w:name="_Toc94790467"/>
-      <w:r>
-        <w:t>Considerazioni personali</w:t>
-      </w:r>
-      <w:bookmarkEnd w:id="42"/>
+      <w:bookmarkStart w:id="43" w:name="_Toc94790468"/>
+      <w:bookmarkStart w:id="44" w:name="_Toc461179232"/>
+      <w:r>
+        <w:rPr>
+          <w:lang w:val="it-IT"/>
+        </w:rPr>
+        <w:t>Glossario</w:t>
+      </w:r>
       <w:bookmarkEnd w:id="43"/>
-    </w:p>
-    <w:p>
-      <w:pPr>
-        <w:rPr>
-          <w:lang w:val="it-IT"/>
-        </w:rPr>
-      </w:pPr>
-      <w:r>
-        <w:rPr>
-          <w:lang w:val="it-IT"/>
-        </w:rPr>
-        <w:t>Cosa ho imparato in questo progetto? ecc</w:t>
-      </w:r>
-      <w:r>
-        <w:rPr>
-          <w:lang w:val="it-IT"/>
-        </w:rPr>
-        <w:t>.</w:t>
-      </w:r>
-    </w:p>
-    <w:p>
-      <w:pPr>
-        <w:pStyle w:val="Titolo1"/>
-        <w:rPr>
-          <w:lang w:val="it-IT"/>
-        </w:rPr>
-      </w:pPr>
-      <w:bookmarkStart w:id="44" w:name="_Toc461179232"/>
-      <w:bookmarkStart w:id="45" w:name="_Toc94790468"/>
-      <w:r>
-        <w:rPr>
-          <w:lang w:val="it-IT"/>
-        </w:rPr>
-        <w:t>Glossario</w:t>
-      </w:r>
-      <w:bookmarkEnd w:id="45"/>
     </w:p>
     <w:p>
       <w:pPr>
@@ -6805,7 +7183,7 @@
           <w:lang w:val="it-IT"/>
         </w:rPr>
       </w:pPr>
-      <w:bookmarkStart w:id="46" w:name="_Toc94790469"/>
+      <w:bookmarkStart w:id="45" w:name="_Toc94790469"/>
       <w:r>
         <w:rPr>
           <w:lang w:val="it-IT"/>
@@ -6827,18 +7205,18 @@
         <w:lastRenderedPageBreak/>
         <w:t>Bibliografia</w:t>
       </w:r>
+      <w:bookmarkEnd w:id="45"/>
+    </w:p>
+    <w:p>
+      <w:pPr>
+        <w:pStyle w:val="Titolo2"/>
+      </w:pPr>
+      <w:bookmarkStart w:id="46" w:name="_Toc94790470"/>
+      <w:r>
+        <w:t>Bibliografia per articoli di riviste:</w:t>
+      </w:r>
+      <w:bookmarkEnd w:id="44"/>
       <w:bookmarkEnd w:id="46"/>
-    </w:p>
-    <w:p>
-      <w:pPr>
-        <w:pStyle w:val="Titolo2"/>
-      </w:pPr>
-      <w:bookmarkStart w:id="47" w:name="_Toc94790470"/>
-      <w:r>
-        <w:t>Bibliografia per articoli di riviste:</w:t>
-      </w:r>
-      <w:bookmarkEnd w:id="44"/>
-      <w:bookmarkEnd w:id="47"/>
     </w:p>
     <w:p>
       <w:pPr>
@@ -6947,13 +7325,13 @@
       <w:pPr>
         <w:pStyle w:val="Titolo2"/>
       </w:pPr>
-      <w:bookmarkStart w:id="48" w:name="_Toc461179233"/>
-      <w:bookmarkStart w:id="49" w:name="_Toc94790471"/>
+      <w:bookmarkStart w:id="47" w:name="_Toc461179233"/>
+      <w:bookmarkStart w:id="48" w:name="_Toc94790471"/>
       <w:r>
         <w:t>Bibliografia per libri</w:t>
       </w:r>
+      <w:bookmarkEnd w:id="47"/>
       <w:bookmarkEnd w:id="48"/>
-      <w:bookmarkEnd w:id="49"/>
     </w:p>
     <w:p>
       <w:pPr>
@@ -7078,18 +7456,18 @@
           <w:lang w:val="it-IT"/>
         </w:rPr>
       </w:pPr>
-      <w:bookmarkStart w:id="50" w:name="_Toc461179234"/>
+      <w:bookmarkStart w:id="49" w:name="_Toc461179234"/>
     </w:p>
     <w:p>
       <w:pPr>
         <w:pStyle w:val="Titolo2"/>
       </w:pPr>
-      <w:bookmarkStart w:id="51" w:name="_Toc94790472"/>
+      <w:bookmarkStart w:id="50" w:name="_Toc94790472"/>
       <w:r>
         <w:t>Sitografia</w:t>
       </w:r>
+      <w:bookmarkEnd w:id="49"/>
       <w:bookmarkEnd w:id="50"/>
-      <w:bookmarkEnd w:id="51"/>
     </w:p>
     <w:p>
       <w:pPr>
@@ -7247,16 +7625,16 @@
           <w:lang w:val="it-IT"/>
         </w:rPr>
       </w:pPr>
-      <w:bookmarkStart w:id="52" w:name="_Toc461179235"/>
-      <w:bookmarkStart w:id="53" w:name="_Toc94790473"/>
+      <w:bookmarkStart w:id="51" w:name="_Toc461179235"/>
+      <w:bookmarkStart w:id="52" w:name="_Toc94790473"/>
       <w:r>
         <w:rPr>
           <w:lang w:val="it-IT"/>
         </w:rPr>
         <w:t>Allegati</w:t>
       </w:r>
+      <w:bookmarkEnd w:id="51"/>
       <w:bookmarkEnd w:id="52"/>
-      <w:bookmarkEnd w:id="53"/>
     </w:p>
     <w:p>
       <w:pPr>
@@ -7444,7 +7822,7 @@
 </file>
 
 <file path=word/endnotes.xml><?xml version="1.0" encoding="utf-8"?>
-<w:endnotes xmlns:wpc="http://schemas.microsoft.com/office/word/2010/wordprocessingCanvas" xmlns:cx="http://schemas.microsoft.com/office/drawing/2014/chartex" xmlns:cx1="http://schemas.microsoft.com/office/drawing/2015/9/8/chartex" xmlns:cx2="http://schemas.microsoft.com/office/drawing/2015/10/21/chartex" xmlns:cx3="http://schemas.microsoft.com/office/drawing/2016/5/9/chartex" xmlns:cx4="http://schemas.microsoft.com/office/drawing/2016/5/10/chartex" xmlns:cx5="http://schemas.microsoft.com/office/drawing/2016/5/11/chartex" xmlns:cx6="http://schemas.microsoft.com/office/drawing/2016/5/12/chartex" xmlns:cx7="http://schemas.microsoft.com/office/drawing/2016/5/13/chartex" xmlns:cx8="http://schemas.microsoft.com/office/drawing/2016/5/14/chartex" xmlns:mc="http://schemas.openxmlformats.org/markup-compatibility/2006" xmlns:aink="http://schemas.microsoft.com/office/drawing/2016/ink" xmlns:am3d="http://schemas.microsoft.com/office/drawing/2017/model3d" xmlns:o="urn:schemas-microsoft-com:office:office" xmlns:r="http://schemas.openxmlformats.org/officeDocument/2006/relationships" xmlns:m="http://schemas.openxmlformats.org/officeDocument/2006/math" xmlns:v="urn:schemas-microsoft-com:vml" xmlns:wp14="http://schemas.microsoft.com/office/word/2010/wordprocessingDrawing" xmlns:wp="http://schemas.openxmlformats.org/drawingml/2006/wordprocessingDrawing" xmlns:w10="urn:schemas-microsoft-com:office:word" xmlns:w="http://schemas.openxmlformats.org/wordprocessingml/2006/main" xmlns:w14="http://schemas.microsoft.com/office/word/2010/wordml" xmlns:w15="http://schemas.microsoft.com/office/word/2012/wordml" xmlns:w16cid="http://schemas.microsoft.com/office/word/2016/wordml/cid" xmlns:w16se="http://schemas.microsoft.com/office/word/2015/wordml/symex" xmlns:wpg="http://schemas.microsoft.com/office/word/2010/wordprocessingGroup" xmlns:wpi="http://schemas.microsoft.com/office/word/2010/wordprocessingInk" xmlns:wne="http://schemas.microsoft.com/office/word/2006/wordml" xmlns:wps="http://schemas.microsoft.com/office/word/2010/wordprocessingShape" mc:Ignorable="w14 w15 w16se w16cid wp14">
+<w:endnotes xmlns:wpc="http://schemas.microsoft.com/office/word/2010/wordprocessingCanvas" xmlns:cx="http://schemas.microsoft.com/office/drawing/2014/chartex" xmlns:cx1="http://schemas.microsoft.com/office/drawing/2015/9/8/chartex" xmlns:cx2="http://schemas.microsoft.com/office/drawing/2015/10/21/chartex" xmlns:cx3="http://schemas.microsoft.com/office/drawing/2016/5/9/chartex" xmlns:cx4="http://schemas.microsoft.com/office/drawing/2016/5/10/chartex" xmlns:cx5="http://schemas.microsoft.com/office/drawing/2016/5/11/chartex" xmlns:cx6="http://schemas.microsoft.com/office/drawing/2016/5/12/chartex" xmlns:cx7="http://schemas.microsoft.com/office/drawing/2016/5/13/chartex" xmlns:cx8="http://schemas.microsoft.com/office/drawing/2016/5/14/chartex" xmlns:mc="http://schemas.openxmlformats.org/markup-compatibility/2006" xmlns:aink="http://schemas.microsoft.com/office/drawing/2016/ink" xmlns:am3d="http://schemas.microsoft.com/office/drawing/2017/model3d" xmlns:o="urn:schemas-microsoft-com:office:office" xmlns:oel="http://schemas.microsoft.com/office/2019/extlst" xmlns:r="http://schemas.openxmlformats.org/officeDocument/2006/relationships" xmlns:m="http://schemas.openxmlformats.org/officeDocument/2006/math" xmlns:v="urn:schemas-microsoft-com:vml" xmlns:wp14="http://schemas.microsoft.com/office/word/2010/wordprocessingDrawing" xmlns:wp="http://schemas.openxmlformats.org/drawingml/2006/wordprocessingDrawing" xmlns:w10="urn:schemas-microsoft-com:office:word" xmlns:w="http://schemas.openxmlformats.org/wordprocessingml/2006/main" xmlns:w14="http://schemas.microsoft.com/office/word/2010/wordml" xmlns:w15="http://schemas.microsoft.com/office/word/2012/wordml" xmlns:w16cex="http://schemas.microsoft.com/office/word/2018/wordml/cex" xmlns:w16cid="http://schemas.microsoft.com/office/word/2016/wordml/cid" xmlns:w16="http://schemas.microsoft.com/office/word/2018/wordml" xmlns:w16sdtdh="http://schemas.microsoft.com/office/word/2020/wordml/sdtdatahash" xmlns:w16se="http://schemas.microsoft.com/office/word/2015/wordml/symex" xmlns:wpg="http://schemas.microsoft.com/office/word/2010/wordprocessingGroup" xmlns:wpi="http://schemas.microsoft.com/office/word/2010/wordprocessingInk" xmlns:wne="http://schemas.microsoft.com/office/word/2006/wordml" xmlns:wps="http://schemas.microsoft.com/office/word/2010/wordprocessingShape" mc:Ignorable="w14 w15 w16se w16cid w16 w16cex w16sdtdh wp14">
   <w:endnote w:type="separator" w:id="-1">
     <w:p>
       <w:r>
@@ -7463,7 +7841,7 @@
 </file>
 
 <file path=word/footer1.xml><?xml version="1.0" encoding="utf-8"?>
-<w:ftr xmlns:wpc="http://schemas.microsoft.com/office/word/2010/wordprocessingCanvas" xmlns:cx="http://schemas.microsoft.com/office/drawing/2014/chartex" xmlns:cx1="http://schemas.microsoft.com/office/drawing/2015/9/8/chartex" xmlns:cx2="http://schemas.microsoft.com/office/drawing/2015/10/21/chartex" xmlns:cx3="http://schemas.microsoft.com/office/drawing/2016/5/9/chartex" xmlns:cx4="http://schemas.microsoft.com/office/drawing/2016/5/10/chartex" xmlns:cx5="http://schemas.microsoft.com/office/drawing/2016/5/11/chartex" xmlns:cx6="http://schemas.microsoft.com/office/drawing/2016/5/12/chartex" xmlns:cx7="http://schemas.microsoft.com/office/drawing/2016/5/13/chartex" xmlns:cx8="http://schemas.microsoft.com/office/drawing/2016/5/14/chartex" xmlns:mc="http://schemas.openxmlformats.org/markup-compatibility/2006" xmlns:aink="http://schemas.microsoft.com/office/drawing/2016/ink" xmlns:am3d="http://schemas.microsoft.com/office/drawing/2017/model3d" xmlns:o="urn:schemas-microsoft-com:office:office" xmlns:r="http://schemas.openxmlformats.org/officeDocument/2006/relationships" xmlns:m="http://schemas.openxmlformats.org/officeDocument/2006/math" xmlns:v="urn:schemas-microsoft-com:vml" xmlns:wp14="http://schemas.microsoft.com/office/word/2010/wordprocessingDrawing" xmlns:wp="http://schemas.openxmlformats.org/drawingml/2006/wordprocessingDrawing" xmlns:w10="urn:schemas-microsoft-com:office:word" xmlns:w="http://schemas.openxmlformats.org/wordprocessingml/2006/main" xmlns:w14="http://schemas.microsoft.com/office/word/2010/wordml" xmlns:w15="http://schemas.microsoft.com/office/word/2012/wordml" xmlns:w16cid="http://schemas.microsoft.com/office/word/2016/wordml/cid" xmlns:w16se="http://schemas.microsoft.com/office/word/2015/wordml/symex" xmlns:wpg="http://schemas.microsoft.com/office/word/2010/wordprocessingGroup" xmlns:wpi="http://schemas.microsoft.com/office/word/2010/wordprocessingInk" xmlns:wne="http://schemas.microsoft.com/office/word/2006/wordml" xmlns:wps="http://schemas.microsoft.com/office/word/2010/wordprocessingShape" mc:Ignorable="w14 w15 w16se w16cid wp14">
+<w:ftr xmlns:wpc="http://schemas.microsoft.com/office/word/2010/wordprocessingCanvas" xmlns:cx="http://schemas.microsoft.com/office/drawing/2014/chartex" xmlns:cx1="http://schemas.microsoft.com/office/drawing/2015/9/8/chartex" xmlns:cx2="http://schemas.microsoft.com/office/drawing/2015/10/21/chartex" xmlns:cx3="http://schemas.microsoft.com/office/drawing/2016/5/9/chartex" xmlns:cx4="http://schemas.microsoft.com/office/drawing/2016/5/10/chartex" xmlns:cx5="http://schemas.microsoft.com/office/drawing/2016/5/11/chartex" xmlns:cx6="http://schemas.microsoft.com/office/drawing/2016/5/12/chartex" xmlns:cx7="http://schemas.microsoft.com/office/drawing/2016/5/13/chartex" xmlns:cx8="http://schemas.microsoft.com/office/drawing/2016/5/14/chartex" xmlns:mc="http://schemas.openxmlformats.org/markup-compatibility/2006" xmlns:aink="http://schemas.microsoft.com/office/drawing/2016/ink" xmlns:am3d="http://schemas.microsoft.com/office/drawing/2017/model3d" xmlns:o="urn:schemas-microsoft-com:office:office" xmlns:oel="http://schemas.microsoft.com/office/2019/extlst" xmlns:r="http://schemas.openxmlformats.org/officeDocument/2006/relationships" xmlns:m="http://schemas.openxmlformats.org/officeDocument/2006/math" xmlns:v="urn:schemas-microsoft-com:vml" xmlns:wp14="http://schemas.microsoft.com/office/word/2010/wordprocessingDrawing" xmlns:wp="http://schemas.openxmlformats.org/drawingml/2006/wordprocessingDrawing" xmlns:w10="urn:schemas-microsoft-com:office:word" xmlns:w="http://schemas.openxmlformats.org/wordprocessingml/2006/main" xmlns:w14="http://schemas.microsoft.com/office/word/2010/wordml" xmlns:w15="http://schemas.microsoft.com/office/word/2012/wordml" xmlns:w16cex="http://schemas.microsoft.com/office/word/2018/wordml/cex" xmlns:w16cid="http://schemas.microsoft.com/office/word/2016/wordml/cid" xmlns:w16="http://schemas.microsoft.com/office/word/2018/wordml" xmlns:w16sdtdh="http://schemas.microsoft.com/office/word/2020/wordml/sdtdatahash" xmlns:w16se="http://schemas.microsoft.com/office/word/2015/wordml/symex" xmlns:wpg="http://schemas.microsoft.com/office/word/2010/wordprocessingGroup" xmlns:wpi="http://schemas.microsoft.com/office/word/2010/wordprocessingInk" xmlns:wne="http://schemas.microsoft.com/office/word/2006/wordml" xmlns:wps="http://schemas.microsoft.com/office/word/2010/wordprocessingShape" mc:Ignorable="w14 w15 w16se w16cid w16 w16cex w16sdtdh wp14">
   <w:p>
     <w:pPr>
       <w:pStyle w:val="Pidipagina"/>
@@ -7474,14 +7852,27 @@
     <w:r>
       <w:tab/>
     </w:r>
-    <w:fldSimple w:instr=" FILENAME ">
-      <w:r>
-        <w:rPr>
-          <w:noProof/>
-        </w:rPr>
-        <w:t>D2. Modello documentazione progetto.docx</w:t>
-      </w:r>
-    </w:fldSimple>
+    <w:r>
+      <w:fldChar w:fldCharType="begin"/>
+    </w:r>
+    <w:r>
+      <w:instrText xml:space="preserve"> FILENAME </w:instrText>
+    </w:r>
+    <w:r>
+      <w:fldChar w:fldCharType="separate"/>
+    </w:r>
+    <w:r>
+      <w:rPr>
+        <w:noProof/>
+      </w:rPr>
+      <w:t>D2. Modello documentazione progetto.docx</w:t>
+    </w:r>
+    <w:r>
+      <w:rPr>
+        <w:noProof/>
+      </w:rPr>
+      <w:fldChar w:fldCharType="end"/>
+    </w:r>
     <w:r>
       <w:tab/>
       <w:t xml:space="preserve">Versione: </w:t>
@@ -7509,15 +7900,15 @@
 </file>
 
 <file path=word/footer2.xml><?xml version="1.0" encoding="utf-8"?>
-<w:ftr xmlns:wpc="http://schemas.microsoft.com/office/word/2010/wordprocessingCanvas" xmlns:cx="http://schemas.microsoft.com/office/drawing/2014/chartex" xmlns:cx1="http://schemas.microsoft.com/office/drawing/2015/9/8/chartex" xmlns:cx2="http://schemas.microsoft.com/office/drawing/2015/10/21/chartex" xmlns:cx3="http://schemas.microsoft.com/office/drawing/2016/5/9/chartex" xmlns:cx4="http://schemas.microsoft.com/office/drawing/2016/5/10/chartex" xmlns:cx5="http://schemas.microsoft.com/office/drawing/2016/5/11/chartex" xmlns:cx6="http://schemas.microsoft.com/office/drawing/2016/5/12/chartex" xmlns:cx7="http://schemas.microsoft.com/office/drawing/2016/5/13/chartex" xmlns:cx8="http://schemas.microsoft.com/office/drawing/2016/5/14/chartex" xmlns:mc="http://schemas.openxmlformats.org/markup-compatibility/2006" xmlns:aink="http://schemas.microsoft.com/office/drawing/2016/ink" xmlns:am3d="http://schemas.microsoft.com/office/drawing/2017/model3d" xmlns:o="urn:schemas-microsoft-com:office:office" xmlns:r="http://schemas.openxmlformats.org/officeDocument/2006/relationships" xmlns:m="http://schemas.openxmlformats.org/officeDocument/2006/math" xmlns:v="urn:schemas-microsoft-com:vml" xmlns:wp14="http://schemas.microsoft.com/office/word/2010/wordprocessingDrawing" xmlns:wp="http://schemas.openxmlformats.org/drawingml/2006/wordprocessingDrawing" xmlns:w10="urn:schemas-microsoft-com:office:word" xmlns:w="http://schemas.openxmlformats.org/wordprocessingml/2006/main" xmlns:w14="http://schemas.microsoft.com/office/word/2010/wordml" xmlns:w15="http://schemas.microsoft.com/office/word/2012/wordml" xmlns:w16cid="http://schemas.microsoft.com/office/word/2016/wordml/cid" xmlns:w16se="http://schemas.microsoft.com/office/word/2015/wordml/symex" xmlns:wpg="http://schemas.microsoft.com/office/word/2010/wordprocessingGroup" xmlns:wpi="http://schemas.microsoft.com/office/word/2010/wordprocessingInk" xmlns:wne="http://schemas.microsoft.com/office/word/2006/wordml" xmlns:wps="http://schemas.microsoft.com/office/word/2010/wordprocessingShape" mc:Ignorable="w14 w15 w16se w16cid wp14">
+<w:ftr xmlns:wpc="http://schemas.microsoft.com/office/word/2010/wordprocessingCanvas" xmlns:cx="http://schemas.microsoft.com/office/drawing/2014/chartex" xmlns:cx1="http://schemas.microsoft.com/office/drawing/2015/9/8/chartex" xmlns:cx2="http://schemas.microsoft.com/office/drawing/2015/10/21/chartex" xmlns:cx3="http://schemas.microsoft.com/office/drawing/2016/5/9/chartex" xmlns:cx4="http://schemas.microsoft.com/office/drawing/2016/5/10/chartex" xmlns:cx5="http://schemas.microsoft.com/office/drawing/2016/5/11/chartex" xmlns:cx6="http://schemas.microsoft.com/office/drawing/2016/5/12/chartex" xmlns:cx7="http://schemas.microsoft.com/office/drawing/2016/5/13/chartex" xmlns:cx8="http://schemas.microsoft.com/office/drawing/2016/5/14/chartex" xmlns:mc="http://schemas.openxmlformats.org/markup-compatibility/2006" xmlns:aink="http://schemas.microsoft.com/office/drawing/2016/ink" xmlns:am3d="http://schemas.microsoft.com/office/drawing/2017/model3d" xmlns:o="urn:schemas-microsoft-com:office:office" xmlns:oel="http://schemas.microsoft.com/office/2019/extlst" xmlns:r="http://schemas.openxmlformats.org/officeDocument/2006/relationships" xmlns:m="http://schemas.openxmlformats.org/officeDocument/2006/math" xmlns:v="urn:schemas-microsoft-com:vml" xmlns:wp14="http://schemas.microsoft.com/office/word/2010/wordprocessingDrawing" xmlns:wp="http://schemas.openxmlformats.org/drawingml/2006/wordprocessingDrawing" xmlns:w10="urn:schemas-microsoft-com:office:word" xmlns:w="http://schemas.openxmlformats.org/wordprocessingml/2006/main" xmlns:w14="http://schemas.microsoft.com/office/word/2010/wordml" xmlns:w15="http://schemas.microsoft.com/office/word/2012/wordml" xmlns:w16cex="http://schemas.microsoft.com/office/word/2018/wordml/cex" xmlns:w16cid="http://schemas.microsoft.com/office/word/2016/wordml/cid" xmlns:w16="http://schemas.microsoft.com/office/word/2018/wordml" xmlns:w16sdtdh="http://schemas.microsoft.com/office/word/2020/wordml/sdtdatahash" xmlns:w16se="http://schemas.microsoft.com/office/word/2015/wordml/symex" xmlns:wpg="http://schemas.microsoft.com/office/word/2010/wordprocessingGroup" xmlns:wpi="http://schemas.microsoft.com/office/word/2010/wordprocessingInk" xmlns:wne="http://schemas.microsoft.com/office/word/2006/wordml" xmlns:wps="http://schemas.microsoft.com/office/word/2010/wordprocessingShape" mc:Ignorable="w14 w15 w16se w16cid w16 w16cex w16sdtdh wp14">
   <w:tbl>
     <w:tblPr>
       <w:tblW w:w="0" w:type="auto"/>
       <w:tblLook w:val="00A0" w:firstRow="1" w:lastRow="0" w:firstColumn="1" w:lastColumn="0" w:noHBand="0" w:noVBand="0"/>
     </w:tblPr>
     <w:tblGrid>
-      <w:gridCol w:w="2433"/>
-      <w:gridCol w:w="7205"/>
+      <w:gridCol w:w="2435"/>
+      <w:gridCol w:w="7203"/>
     </w:tblGrid>
     <w:tr>
       <w:tc>
@@ -7556,7 +7947,21 @@
             <w:rPr>
               <w:lang w:val="it-IT"/>
             </w:rPr>
-            <w:t>Esempio di documentazione</w:t>
+            <w:t xml:space="preserve">F1 </w:t>
+          </w:r>
+          <w:proofErr w:type="spellStart"/>
+          <w:r>
+            <w:rPr>
+              <w:lang w:val="it-IT"/>
+            </w:rPr>
+            <w:t>Livery</w:t>
+          </w:r>
+          <w:proofErr w:type="spellEnd"/>
+          <w:r>
+            <w:rPr>
+              <w:lang w:val="it-IT"/>
+            </w:rPr>
+            <w:t xml:space="preserve"> Style</w:t>
           </w:r>
         </w:p>
       </w:tc>
@@ -7594,12 +7999,28 @@
               <w:lang w:val="it-IT"/>
             </w:rPr>
           </w:pPr>
+          <w:proofErr w:type="spellStart"/>
           <w:r>
             <w:rPr>
               <w:lang w:val="it-IT"/>
             </w:rPr>
-            <w:t>Pinco Pallino</w:t>
+            <w:t>Amel</w:t>
           </w:r>
+          <w:proofErr w:type="spellEnd"/>
+          <w:r>
+            <w:rPr>
+              <w:lang w:val="it-IT"/>
+            </w:rPr>
+            <w:t xml:space="preserve"> </w:t>
+          </w:r>
+          <w:proofErr w:type="spellStart"/>
+          <w:r>
+            <w:rPr>
+              <w:lang w:val="it-IT"/>
+            </w:rPr>
+            <w:t>Cehic</w:t>
+          </w:r>
+          <w:proofErr w:type="spellEnd"/>
         </w:p>
       </w:tc>
     </w:tr>
@@ -7640,7 +8061,7 @@
             <w:rPr>
               <w:lang w:val="it-IT"/>
             </w:rPr>
-            <w:t>Info X</w:t>
+            <w:t>I3BD</w:t>
           </w:r>
         </w:p>
       </w:tc>
@@ -7688,7 +8109,7 @@
             <w:rPr>
               <w:lang w:val="it-IT"/>
             </w:rPr>
-            <w:t>20</w:t>
+            <w:t>25</w:t>
           </w:r>
           <w:r>
             <w:rPr>
@@ -7700,7 +8121,13 @@
             <w:rPr>
               <w:lang w:val="it-IT"/>
             </w:rPr>
-            <w:t>21</w:t>
+            <w:t>2</w:t>
+          </w:r>
+          <w:r>
+            <w:rPr>
+              <w:lang w:val="it-IT"/>
+            </w:rPr>
+            <w:t>6</w:t>
           </w:r>
         </w:p>
       </w:tc>
@@ -7742,7 +8169,7 @@
             <w:rPr>
               <w:lang w:val="it-IT"/>
             </w:rPr>
-            <w:t>Alfonzo Alberini</w:t>
+            <w:t>Geo Petrini</w:t>
           </w:r>
         </w:p>
       </w:tc>
@@ -7760,7 +8187,7 @@
 </file>
 
 <file path=word/footnotes.xml><?xml version="1.0" encoding="utf-8"?>
-<w:footnotes xmlns:wpc="http://schemas.microsoft.com/office/word/2010/wordprocessingCanvas" xmlns:cx="http://schemas.microsoft.com/office/drawing/2014/chartex" xmlns:cx1="http://schemas.microsoft.com/office/drawing/2015/9/8/chartex" xmlns:cx2="http://schemas.microsoft.com/office/drawing/2015/10/21/chartex" xmlns:cx3="http://schemas.microsoft.com/office/drawing/2016/5/9/chartex" xmlns:cx4="http://schemas.microsoft.com/office/drawing/2016/5/10/chartex" xmlns:cx5="http://schemas.microsoft.com/office/drawing/2016/5/11/chartex" xmlns:cx6="http://schemas.microsoft.com/office/drawing/2016/5/12/chartex" xmlns:cx7="http://schemas.microsoft.com/office/drawing/2016/5/13/chartex" xmlns:cx8="http://schemas.microsoft.com/office/drawing/2016/5/14/chartex" xmlns:mc="http://schemas.openxmlformats.org/markup-compatibility/2006" xmlns:aink="http://schemas.microsoft.com/office/drawing/2016/ink" xmlns:am3d="http://schemas.microsoft.com/office/drawing/2017/model3d" xmlns:o="urn:schemas-microsoft-com:office:office" xmlns:r="http://schemas.openxmlformats.org/officeDocument/2006/relationships" xmlns:m="http://schemas.openxmlformats.org/officeDocument/2006/math" xmlns:v="urn:schemas-microsoft-com:vml" xmlns:wp14="http://schemas.microsoft.com/office/word/2010/wordprocessingDrawing" xmlns:wp="http://schemas.openxmlformats.org/drawingml/2006/wordprocessingDrawing" xmlns:w10="urn:schemas-microsoft-com:office:word" xmlns:w="http://schemas.openxmlformats.org/wordprocessingml/2006/main" xmlns:w14="http://schemas.microsoft.com/office/word/2010/wordml" xmlns:w15="http://schemas.microsoft.com/office/word/2012/wordml" xmlns:w16cid="http://schemas.microsoft.com/office/word/2016/wordml/cid" xmlns:w16se="http://schemas.microsoft.com/office/word/2015/wordml/symex" xmlns:wpg="http://schemas.microsoft.com/office/word/2010/wordprocessingGroup" xmlns:wpi="http://schemas.microsoft.com/office/word/2010/wordprocessingInk" xmlns:wne="http://schemas.microsoft.com/office/word/2006/wordml" xmlns:wps="http://schemas.microsoft.com/office/word/2010/wordprocessingShape" mc:Ignorable="w14 w15 w16se w16cid wp14">
+<w:footnotes xmlns:wpc="http://schemas.microsoft.com/office/word/2010/wordprocessingCanvas" xmlns:cx="http://schemas.microsoft.com/office/drawing/2014/chartex" xmlns:cx1="http://schemas.microsoft.com/office/drawing/2015/9/8/chartex" xmlns:cx2="http://schemas.microsoft.com/office/drawing/2015/10/21/chartex" xmlns:cx3="http://schemas.microsoft.com/office/drawing/2016/5/9/chartex" xmlns:cx4="http://schemas.microsoft.com/office/drawing/2016/5/10/chartex" xmlns:cx5="http://schemas.microsoft.com/office/drawing/2016/5/11/chartex" xmlns:cx6="http://schemas.microsoft.com/office/drawing/2016/5/12/chartex" xmlns:cx7="http://schemas.microsoft.com/office/drawing/2016/5/13/chartex" xmlns:cx8="http://schemas.microsoft.com/office/drawing/2016/5/14/chartex" xmlns:mc="http://schemas.openxmlformats.org/markup-compatibility/2006" xmlns:aink="http://schemas.microsoft.com/office/drawing/2016/ink" xmlns:am3d="http://schemas.microsoft.com/office/drawing/2017/model3d" xmlns:o="urn:schemas-microsoft-com:office:office" xmlns:oel="http://schemas.microsoft.com/office/2019/extlst" xmlns:r="http://schemas.openxmlformats.org/officeDocument/2006/relationships" xmlns:m="http://schemas.openxmlformats.org/officeDocument/2006/math" xmlns:v="urn:schemas-microsoft-com:vml" xmlns:wp14="http://schemas.microsoft.com/office/word/2010/wordprocessingDrawing" xmlns:wp="http://schemas.openxmlformats.org/drawingml/2006/wordprocessingDrawing" xmlns:w10="urn:schemas-microsoft-com:office:word" xmlns:w="http://schemas.openxmlformats.org/wordprocessingml/2006/main" xmlns:w14="http://schemas.microsoft.com/office/word/2010/wordml" xmlns:w15="http://schemas.microsoft.com/office/word/2012/wordml" xmlns:w16cex="http://schemas.microsoft.com/office/word/2018/wordml/cex" xmlns:w16cid="http://schemas.microsoft.com/office/word/2016/wordml/cid" xmlns:w16="http://schemas.microsoft.com/office/word/2018/wordml" xmlns:w16sdtdh="http://schemas.microsoft.com/office/word/2020/wordml/sdtdatahash" xmlns:w16se="http://schemas.microsoft.com/office/word/2015/wordml/symex" xmlns:wpg="http://schemas.microsoft.com/office/word/2010/wordprocessingGroup" xmlns:wpi="http://schemas.microsoft.com/office/word/2010/wordprocessingInk" xmlns:wne="http://schemas.microsoft.com/office/word/2006/wordml" xmlns:wps="http://schemas.microsoft.com/office/word/2010/wordprocessingShape" mc:Ignorable="w14 w15 w16se w16cid w16 w16cex w16sdtdh wp14">
   <w:footnote w:type="separator" w:id="-1">
     <w:p>
       <w:r>
@@ -7779,7 +8206,7 @@
 </file>
 
 <file path=word/header1.xml><?xml version="1.0" encoding="utf-8"?>
-<w:hdr xmlns:wpc="http://schemas.microsoft.com/office/word/2010/wordprocessingCanvas" xmlns:cx="http://schemas.microsoft.com/office/drawing/2014/chartex" xmlns:cx1="http://schemas.microsoft.com/office/drawing/2015/9/8/chartex" xmlns:cx2="http://schemas.microsoft.com/office/drawing/2015/10/21/chartex" xmlns:cx3="http://schemas.microsoft.com/office/drawing/2016/5/9/chartex" xmlns:cx4="http://schemas.microsoft.com/office/drawing/2016/5/10/chartex" xmlns:cx5="http://schemas.microsoft.com/office/drawing/2016/5/11/chartex" xmlns:cx6="http://schemas.microsoft.com/office/drawing/2016/5/12/chartex" xmlns:cx7="http://schemas.microsoft.com/office/drawing/2016/5/13/chartex" xmlns:cx8="http://schemas.microsoft.com/office/drawing/2016/5/14/chartex" xmlns:mc="http://schemas.openxmlformats.org/markup-compatibility/2006" xmlns:aink="http://schemas.microsoft.com/office/drawing/2016/ink" xmlns:am3d="http://schemas.microsoft.com/office/drawing/2017/model3d" xmlns:o="urn:schemas-microsoft-com:office:office" xmlns:r="http://schemas.openxmlformats.org/officeDocument/2006/relationships" xmlns:m="http://schemas.openxmlformats.org/officeDocument/2006/math" xmlns:v="urn:schemas-microsoft-com:vml" xmlns:wp14="http://schemas.microsoft.com/office/word/2010/wordprocessingDrawing" xmlns:wp="http://schemas.openxmlformats.org/drawingml/2006/wordprocessingDrawing" xmlns:w10="urn:schemas-microsoft-com:office:word" xmlns:w="http://schemas.openxmlformats.org/wordprocessingml/2006/main" xmlns:w14="http://schemas.microsoft.com/office/word/2010/wordml" xmlns:w15="http://schemas.microsoft.com/office/word/2012/wordml" xmlns:w16cid="http://schemas.microsoft.com/office/word/2016/wordml/cid" xmlns:w16se="http://schemas.microsoft.com/office/word/2015/wordml/symex" xmlns:wpg="http://schemas.microsoft.com/office/word/2010/wordprocessingGroup" xmlns:wpi="http://schemas.microsoft.com/office/word/2010/wordprocessingInk" xmlns:wne="http://schemas.microsoft.com/office/word/2006/wordml" xmlns:wps="http://schemas.microsoft.com/office/word/2010/wordprocessingShape" mc:Ignorable="w14 w15 w16se w16cid wp14">
+<w:hdr xmlns:wpc="http://schemas.microsoft.com/office/word/2010/wordprocessingCanvas" xmlns:cx="http://schemas.microsoft.com/office/drawing/2014/chartex" xmlns:cx1="http://schemas.microsoft.com/office/drawing/2015/9/8/chartex" xmlns:cx2="http://schemas.microsoft.com/office/drawing/2015/10/21/chartex" xmlns:cx3="http://schemas.microsoft.com/office/drawing/2016/5/9/chartex" xmlns:cx4="http://schemas.microsoft.com/office/drawing/2016/5/10/chartex" xmlns:cx5="http://schemas.microsoft.com/office/drawing/2016/5/11/chartex" xmlns:cx6="http://schemas.microsoft.com/office/drawing/2016/5/12/chartex" xmlns:cx7="http://schemas.microsoft.com/office/drawing/2016/5/13/chartex" xmlns:cx8="http://schemas.microsoft.com/office/drawing/2016/5/14/chartex" xmlns:mc="http://schemas.openxmlformats.org/markup-compatibility/2006" xmlns:aink="http://schemas.microsoft.com/office/drawing/2016/ink" xmlns:am3d="http://schemas.microsoft.com/office/drawing/2017/model3d" xmlns:o="urn:schemas-microsoft-com:office:office" xmlns:oel="http://schemas.microsoft.com/office/2019/extlst" xmlns:r="http://schemas.openxmlformats.org/officeDocument/2006/relationships" xmlns:m="http://schemas.openxmlformats.org/officeDocument/2006/math" xmlns:v="urn:schemas-microsoft-com:vml" xmlns:wp14="http://schemas.microsoft.com/office/word/2010/wordprocessingDrawing" xmlns:wp="http://schemas.openxmlformats.org/drawingml/2006/wordprocessingDrawing" xmlns:w10="urn:schemas-microsoft-com:office:word" xmlns:w="http://schemas.openxmlformats.org/wordprocessingml/2006/main" xmlns:w14="http://schemas.microsoft.com/office/word/2010/wordml" xmlns:w15="http://schemas.microsoft.com/office/word/2012/wordml" xmlns:w16cex="http://schemas.microsoft.com/office/word/2018/wordml/cex" xmlns:w16cid="http://schemas.microsoft.com/office/word/2016/wordml/cid" xmlns:w16="http://schemas.microsoft.com/office/word/2018/wordml" xmlns:w16sdtdh="http://schemas.microsoft.com/office/word/2020/wordml/sdtdatahash" xmlns:w16se="http://schemas.microsoft.com/office/word/2015/wordml/symex" xmlns:wpg="http://schemas.microsoft.com/office/word/2010/wordprocessingGroup" xmlns:wpi="http://schemas.microsoft.com/office/word/2010/wordprocessingInk" xmlns:wne="http://schemas.microsoft.com/office/word/2006/wordml" xmlns:wps="http://schemas.microsoft.com/office/word/2010/wordprocessingShape" mc:Ignorable="w14 w15 w16se w16cid w16 w16cex w16sdtdh wp14">
   <w:tbl>
     <w:tblPr>
       <w:tblW w:w="9639" w:type="dxa"/>
@@ -8148,7 +8575,7 @@
 </file>
 
 <file path=word/header2.xml><?xml version="1.0" encoding="utf-8"?>
-<w:hdr xmlns:wpc="http://schemas.microsoft.com/office/word/2010/wordprocessingCanvas" xmlns:cx="http://schemas.microsoft.com/office/drawing/2014/chartex" xmlns:cx1="http://schemas.microsoft.com/office/drawing/2015/9/8/chartex" xmlns:cx2="http://schemas.microsoft.com/office/drawing/2015/10/21/chartex" xmlns:cx3="http://schemas.microsoft.com/office/drawing/2016/5/9/chartex" xmlns:cx4="http://schemas.microsoft.com/office/drawing/2016/5/10/chartex" xmlns:cx5="http://schemas.microsoft.com/office/drawing/2016/5/11/chartex" xmlns:cx6="http://schemas.microsoft.com/office/drawing/2016/5/12/chartex" xmlns:cx7="http://schemas.microsoft.com/office/drawing/2016/5/13/chartex" xmlns:cx8="http://schemas.microsoft.com/office/drawing/2016/5/14/chartex" xmlns:mc="http://schemas.openxmlformats.org/markup-compatibility/2006" xmlns:aink="http://schemas.microsoft.com/office/drawing/2016/ink" xmlns:am3d="http://schemas.microsoft.com/office/drawing/2017/model3d" xmlns:o="urn:schemas-microsoft-com:office:office" xmlns:r="http://schemas.openxmlformats.org/officeDocument/2006/relationships" xmlns:m="http://schemas.openxmlformats.org/officeDocument/2006/math" xmlns:v="urn:schemas-microsoft-com:vml" xmlns:wp14="http://schemas.microsoft.com/office/word/2010/wordprocessingDrawing" xmlns:wp="http://schemas.openxmlformats.org/drawingml/2006/wordprocessingDrawing" xmlns:w10="urn:schemas-microsoft-com:office:word" xmlns:w="http://schemas.openxmlformats.org/wordprocessingml/2006/main" xmlns:w14="http://schemas.microsoft.com/office/word/2010/wordml" xmlns:w15="http://schemas.microsoft.com/office/word/2012/wordml" xmlns:w16cid="http://schemas.microsoft.com/office/word/2016/wordml/cid" xmlns:w16se="http://schemas.microsoft.com/office/word/2015/wordml/symex" xmlns:wpg="http://schemas.microsoft.com/office/word/2010/wordprocessingGroup" xmlns:wpi="http://schemas.microsoft.com/office/word/2010/wordprocessingInk" xmlns:wne="http://schemas.microsoft.com/office/word/2006/wordml" xmlns:wps="http://schemas.microsoft.com/office/word/2010/wordprocessingShape" mc:Ignorable="w14 w15 w16se w16cid wp14">
+<w:hdr xmlns:wpc="http://schemas.microsoft.com/office/word/2010/wordprocessingCanvas" xmlns:cx="http://schemas.microsoft.com/office/drawing/2014/chartex" xmlns:cx1="http://schemas.microsoft.com/office/drawing/2015/9/8/chartex" xmlns:cx2="http://schemas.microsoft.com/office/drawing/2015/10/21/chartex" xmlns:cx3="http://schemas.microsoft.com/office/drawing/2016/5/9/chartex" xmlns:cx4="http://schemas.microsoft.com/office/drawing/2016/5/10/chartex" xmlns:cx5="http://schemas.microsoft.com/office/drawing/2016/5/11/chartex" xmlns:cx6="http://schemas.microsoft.com/office/drawing/2016/5/12/chartex" xmlns:cx7="http://schemas.microsoft.com/office/drawing/2016/5/13/chartex" xmlns:cx8="http://schemas.microsoft.com/office/drawing/2016/5/14/chartex" xmlns:mc="http://schemas.openxmlformats.org/markup-compatibility/2006" xmlns:aink="http://schemas.microsoft.com/office/drawing/2016/ink" xmlns:am3d="http://schemas.microsoft.com/office/drawing/2017/model3d" xmlns:o="urn:schemas-microsoft-com:office:office" xmlns:oel="http://schemas.microsoft.com/office/2019/extlst" xmlns:r="http://schemas.openxmlformats.org/officeDocument/2006/relationships" xmlns:m="http://schemas.openxmlformats.org/officeDocument/2006/math" xmlns:v="urn:schemas-microsoft-com:vml" xmlns:wp14="http://schemas.microsoft.com/office/word/2010/wordprocessingDrawing" xmlns:wp="http://schemas.openxmlformats.org/drawingml/2006/wordprocessingDrawing" xmlns:w10="urn:schemas-microsoft-com:office:word" xmlns:w="http://schemas.openxmlformats.org/wordprocessingml/2006/main" xmlns:w14="http://schemas.microsoft.com/office/word/2010/wordml" xmlns:w15="http://schemas.microsoft.com/office/word/2012/wordml" xmlns:w16cex="http://schemas.microsoft.com/office/word/2018/wordml/cex" xmlns:w16cid="http://schemas.microsoft.com/office/word/2016/wordml/cid" xmlns:w16="http://schemas.microsoft.com/office/word/2018/wordml" xmlns:w16sdtdh="http://schemas.microsoft.com/office/word/2020/wordml/sdtdatahash" xmlns:w16se="http://schemas.microsoft.com/office/word/2015/wordml/symex" xmlns:wpg="http://schemas.microsoft.com/office/word/2010/wordprocessingGroup" xmlns:wpi="http://schemas.microsoft.com/office/word/2010/wordprocessingInk" xmlns:wne="http://schemas.microsoft.com/office/word/2006/wordml" xmlns:wps="http://schemas.microsoft.com/office/word/2010/wordprocessingShape" mc:Ignorable="w14 w15 w16se w16cid w16 w16cex w16sdtdh wp14">
   <w:tbl>
     <w:tblPr>
       <w:tblW w:w="9644" w:type="dxa"/>
@@ -8371,8 +8798,234 @@
 </file>
 
 <file path=word/numbering.xml><?xml version="1.0" encoding="utf-8"?>
-<w:numbering xmlns:wpc="http://schemas.microsoft.com/office/word/2010/wordprocessingCanvas" xmlns:cx="http://schemas.microsoft.com/office/drawing/2014/chartex" xmlns:cx1="http://schemas.microsoft.com/office/drawing/2015/9/8/chartex" xmlns:cx2="http://schemas.microsoft.com/office/drawing/2015/10/21/chartex" xmlns:cx3="http://schemas.microsoft.com/office/drawing/2016/5/9/chartex" xmlns:cx4="http://schemas.microsoft.com/office/drawing/2016/5/10/chartex" xmlns:cx5="http://schemas.microsoft.com/office/drawing/2016/5/11/chartex" xmlns:cx6="http://schemas.microsoft.com/office/drawing/2016/5/12/chartex" xmlns:cx7="http://schemas.microsoft.com/office/drawing/2016/5/13/chartex" xmlns:cx8="http://schemas.microsoft.com/office/drawing/2016/5/14/chartex" xmlns:mc="http://schemas.openxmlformats.org/markup-compatibility/2006" xmlns:aink="http://schemas.microsoft.com/office/drawing/2016/ink" xmlns:am3d="http://schemas.microsoft.com/office/drawing/2017/model3d" xmlns:o="urn:schemas-microsoft-com:office:office" xmlns:r="http://schemas.openxmlformats.org/officeDocument/2006/relationships" xmlns:m="http://schemas.openxmlformats.org/officeDocument/2006/math" xmlns:v="urn:schemas-microsoft-com:vml" xmlns:wp14="http://schemas.microsoft.com/office/word/2010/wordprocessingDrawing" xmlns:wp="http://schemas.openxmlformats.org/drawingml/2006/wordprocessingDrawing" xmlns:w10="urn:schemas-microsoft-com:office:word" xmlns:w="http://schemas.openxmlformats.org/wordprocessingml/2006/main" xmlns:w14="http://schemas.microsoft.com/office/word/2010/wordml" xmlns:w15="http://schemas.microsoft.com/office/word/2012/wordml" xmlns:w16cid="http://schemas.microsoft.com/office/word/2016/wordml/cid" xmlns:w16se="http://schemas.microsoft.com/office/word/2015/wordml/symex" xmlns:wpg="http://schemas.microsoft.com/office/word/2010/wordprocessingGroup" xmlns:wpi="http://schemas.microsoft.com/office/word/2010/wordprocessingInk" xmlns:wne="http://schemas.microsoft.com/office/word/2006/wordml" xmlns:wps="http://schemas.microsoft.com/office/word/2010/wordprocessingShape" mc:Ignorable="w14 w15 w16se w16cid wp14">
+<w:numbering xmlns:wpc="http://schemas.microsoft.com/office/word/2010/wordprocessingCanvas" xmlns:cx="http://schemas.microsoft.com/office/drawing/2014/chartex" xmlns:cx1="http://schemas.microsoft.com/office/drawing/2015/9/8/chartex" xmlns:cx2="http://schemas.microsoft.com/office/drawing/2015/10/21/chartex" xmlns:cx3="http://schemas.microsoft.com/office/drawing/2016/5/9/chartex" xmlns:cx4="http://schemas.microsoft.com/office/drawing/2016/5/10/chartex" xmlns:cx5="http://schemas.microsoft.com/office/drawing/2016/5/11/chartex" xmlns:cx6="http://schemas.microsoft.com/office/drawing/2016/5/12/chartex" xmlns:cx7="http://schemas.microsoft.com/office/drawing/2016/5/13/chartex" xmlns:cx8="http://schemas.microsoft.com/office/drawing/2016/5/14/chartex" xmlns:mc="http://schemas.openxmlformats.org/markup-compatibility/2006" xmlns:aink="http://schemas.microsoft.com/office/drawing/2016/ink" xmlns:am3d="http://schemas.microsoft.com/office/drawing/2017/model3d" xmlns:o="urn:schemas-microsoft-com:office:office" xmlns:oel="http://schemas.microsoft.com/office/2019/extlst" xmlns:r="http://schemas.openxmlformats.org/officeDocument/2006/relationships" xmlns:m="http://schemas.openxmlformats.org/officeDocument/2006/math" xmlns:v="urn:schemas-microsoft-com:vml" xmlns:wp14="http://schemas.microsoft.com/office/word/2010/wordprocessingDrawing" xmlns:wp="http://schemas.openxmlformats.org/drawingml/2006/wordprocessingDrawing" xmlns:w10="urn:schemas-microsoft-com:office:word" xmlns:w="http://schemas.openxmlformats.org/wordprocessingml/2006/main" xmlns:w14="http://schemas.microsoft.com/office/word/2010/wordml" xmlns:w15="http://schemas.microsoft.com/office/word/2012/wordml" xmlns:w16cex="http://schemas.microsoft.com/office/word/2018/wordml/cex" xmlns:w16cid="http://schemas.microsoft.com/office/word/2016/wordml/cid" xmlns:w16="http://schemas.microsoft.com/office/word/2018/wordml" xmlns:w16sdtdh="http://schemas.microsoft.com/office/word/2020/wordml/sdtdatahash" xmlns:w16se="http://schemas.microsoft.com/office/word/2015/wordml/symex" xmlns:wpg="http://schemas.microsoft.com/office/word/2010/wordprocessingGroup" xmlns:wpi="http://schemas.microsoft.com/office/word/2010/wordprocessingInk" xmlns:wne="http://schemas.microsoft.com/office/word/2006/wordml" xmlns:wps="http://schemas.microsoft.com/office/word/2010/wordprocessingShape" mc:Ignorable="w14 w15 w16se w16cid w16 w16cex w16sdtdh wp14">
   <w:abstractNum w:abstractNumId="0" w15:restartNumberingAfterBreak="0">
+    <w:nsid w:val="02EA6BB3"/>
+    <w:multiLevelType w:val="hybridMultilevel"/>
+    <w:tmpl w:val="E54E7444"/>
+    <w:lvl w:ilvl="0" w:tplc="08100001">
+      <w:start w:val="1"/>
+      <w:numFmt w:val="bullet"/>
+      <w:lvlText w:val=""/>
+      <w:lvlJc w:val="left"/>
+      <w:pPr>
+        <w:ind w:left="720" w:hanging="360"/>
+      </w:pPr>
+      <w:rPr>
+        <w:rFonts w:ascii="Symbol" w:hAnsi="Symbol" w:hint="default"/>
+      </w:rPr>
+    </w:lvl>
+    <w:lvl w:ilvl="1" w:tplc="08100003">
+      <w:start w:val="1"/>
+      <w:numFmt w:val="bullet"/>
+      <w:lvlText w:val="o"/>
+      <w:lvlJc w:val="left"/>
+      <w:pPr>
+        <w:ind w:left="1440" w:hanging="360"/>
+      </w:pPr>
+      <w:rPr>
+        <w:rFonts w:ascii="Courier New" w:hAnsi="Courier New" w:cs="Courier New" w:hint="default"/>
+      </w:rPr>
+    </w:lvl>
+    <w:lvl w:ilvl="2" w:tplc="08100005">
+      <w:start w:val="1"/>
+      <w:numFmt w:val="bullet"/>
+      <w:lvlText w:val=""/>
+      <w:lvlJc w:val="left"/>
+      <w:pPr>
+        <w:ind w:left="2160" w:hanging="360"/>
+      </w:pPr>
+      <w:rPr>
+        <w:rFonts w:ascii="Wingdings" w:hAnsi="Wingdings" w:hint="default"/>
+      </w:rPr>
+    </w:lvl>
+    <w:lvl w:ilvl="3" w:tplc="08100001">
+      <w:start w:val="1"/>
+      <w:numFmt w:val="bullet"/>
+      <w:lvlText w:val=""/>
+      <w:lvlJc w:val="left"/>
+      <w:pPr>
+        <w:ind w:left="2880" w:hanging="360"/>
+      </w:pPr>
+      <w:rPr>
+        <w:rFonts w:ascii="Symbol" w:hAnsi="Symbol" w:hint="default"/>
+      </w:rPr>
+    </w:lvl>
+    <w:lvl w:ilvl="4" w:tplc="08100003">
+      <w:start w:val="1"/>
+      <w:numFmt w:val="bullet"/>
+      <w:lvlText w:val="o"/>
+      <w:lvlJc w:val="left"/>
+      <w:pPr>
+        <w:ind w:left="3600" w:hanging="360"/>
+      </w:pPr>
+      <w:rPr>
+        <w:rFonts w:ascii="Courier New" w:hAnsi="Courier New" w:cs="Courier New" w:hint="default"/>
+      </w:rPr>
+    </w:lvl>
+    <w:lvl w:ilvl="5" w:tplc="08100005">
+      <w:start w:val="1"/>
+      <w:numFmt w:val="bullet"/>
+      <w:lvlText w:val=""/>
+      <w:lvlJc w:val="left"/>
+      <w:pPr>
+        <w:ind w:left="4320" w:hanging="360"/>
+      </w:pPr>
+      <w:rPr>
+        <w:rFonts w:ascii="Wingdings" w:hAnsi="Wingdings" w:hint="default"/>
+      </w:rPr>
+    </w:lvl>
+    <w:lvl w:ilvl="6" w:tplc="08100001">
+      <w:start w:val="1"/>
+      <w:numFmt w:val="bullet"/>
+      <w:lvlText w:val=""/>
+      <w:lvlJc w:val="left"/>
+      <w:pPr>
+        <w:ind w:left="5040" w:hanging="360"/>
+      </w:pPr>
+      <w:rPr>
+        <w:rFonts w:ascii="Symbol" w:hAnsi="Symbol" w:hint="default"/>
+      </w:rPr>
+    </w:lvl>
+    <w:lvl w:ilvl="7" w:tplc="08100003">
+      <w:start w:val="1"/>
+      <w:numFmt w:val="bullet"/>
+      <w:lvlText w:val="o"/>
+      <w:lvlJc w:val="left"/>
+      <w:pPr>
+        <w:ind w:left="5760" w:hanging="360"/>
+      </w:pPr>
+      <w:rPr>
+        <w:rFonts w:ascii="Courier New" w:hAnsi="Courier New" w:cs="Courier New" w:hint="default"/>
+      </w:rPr>
+    </w:lvl>
+    <w:lvl w:ilvl="8" w:tplc="08100005">
+      <w:start w:val="1"/>
+      <w:numFmt w:val="bullet"/>
+      <w:lvlText w:val=""/>
+      <w:lvlJc w:val="left"/>
+      <w:pPr>
+        <w:ind w:left="6480" w:hanging="360"/>
+      </w:pPr>
+      <w:rPr>
+        <w:rFonts w:ascii="Wingdings" w:hAnsi="Wingdings" w:hint="default"/>
+      </w:rPr>
+    </w:lvl>
+  </w:abstractNum>
+  <w:abstractNum w:abstractNumId="1" w15:restartNumberingAfterBreak="0">
+    <w:nsid w:val="078A6B15"/>
+    <w:multiLevelType w:val="hybridMultilevel"/>
+    <w:tmpl w:val="CA861BD8"/>
+    <w:lvl w:ilvl="0" w:tplc="08100001">
+      <w:start w:val="1"/>
+      <w:numFmt w:val="bullet"/>
+      <w:lvlText w:val=""/>
+      <w:lvlJc w:val="left"/>
+      <w:pPr>
+        <w:ind w:left="1440" w:hanging="360"/>
+      </w:pPr>
+      <w:rPr>
+        <w:rFonts w:ascii="Symbol" w:hAnsi="Symbol" w:hint="default"/>
+      </w:rPr>
+    </w:lvl>
+    <w:lvl w:ilvl="1" w:tplc="08100003" w:tentative="1">
+      <w:start w:val="1"/>
+      <w:numFmt w:val="bullet"/>
+      <w:lvlText w:val="o"/>
+      <w:lvlJc w:val="left"/>
+      <w:pPr>
+        <w:ind w:left="2160" w:hanging="360"/>
+      </w:pPr>
+      <w:rPr>
+        <w:rFonts w:ascii="Courier New" w:hAnsi="Courier New" w:cs="Courier New" w:hint="default"/>
+      </w:rPr>
+    </w:lvl>
+    <w:lvl w:ilvl="2" w:tplc="08100005" w:tentative="1">
+      <w:start w:val="1"/>
+      <w:numFmt w:val="bullet"/>
+      <w:lvlText w:val=""/>
+      <w:lvlJc w:val="left"/>
+      <w:pPr>
+        <w:ind w:left="2880" w:hanging="360"/>
+      </w:pPr>
+      <w:rPr>
+        <w:rFonts w:ascii="Wingdings" w:hAnsi="Wingdings" w:hint="default"/>
+      </w:rPr>
+    </w:lvl>
+    <w:lvl w:ilvl="3" w:tplc="08100001" w:tentative="1">
+      <w:start w:val="1"/>
+      <w:numFmt w:val="bullet"/>
+      <w:lvlText w:val=""/>
+      <w:lvlJc w:val="left"/>
+      <w:pPr>
+        <w:ind w:left="3600" w:hanging="360"/>
+      </w:pPr>
+      <w:rPr>
+        <w:rFonts w:ascii="Symbol" w:hAnsi="Symbol" w:hint="default"/>
+      </w:rPr>
+    </w:lvl>
+    <w:lvl w:ilvl="4" w:tplc="08100003" w:tentative="1">
+      <w:start w:val="1"/>
+      <w:numFmt w:val="bullet"/>
+      <w:lvlText w:val="o"/>
+      <w:lvlJc w:val="left"/>
+      <w:pPr>
+        <w:ind w:left="4320" w:hanging="360"/>
+      </w:pPr>
+      <w:rPr>
+        <w:rFonts w:ascii="Courier New" w:hAnsi="Courier New" w:cs="Courier New" w:hint="default"/>
+      </w:rPr>
+    </w:lvl>
+    <w:lvl w:ilvl="5" w:tplc="08100005" w:tentative="1">
+      <w:start w:val="1"/>
+      <w:numFmt w:val="bullet"/>
+      <w:lvlText w:val=""/>
+      <w:lvlJc w:val="left"/>
+      <w:pPr>
+        <w:ind w:left="5040" w:hanging="360"/>
+      </w:pPr>
+      <w:rPr>
+        <w:rFonts w:ascii="Wingdings" w:hAnsi="Wingdings" w:hint="default"/>
+      </w:rPr>
+    </w:lvl>
+    <w:lvl w:ilvl="6" w:tplc="08100001" w:tentative="1">
+      <w:start w:val="1"/>
+      <w:numFmt w:val="bullet"/>
+      <w:lvlText w:val=""/>
+      <w:lvlJc w:val="left"/>
+      <w:pPr>
+        <w:ind w:left="5760" w:hanging="360"/>
+      </w:pPr>
+      <w:rPr>
+        <w:rFonts w:ascii="Symbol" w:hAnsi="Symbol" w:hint="default"/>
+      </w:rPr>
+    </w:lvl>
+    <w:lvl w:ilvl="7" w:tplc="08100003" w:tentative="1">
+      <w:start w:val="1"/>
+      <w:numFmt w:val="bullet"/>
+      <w:lvlText w:val="o"/>
+      <w:lvlJc w:val="left"/>
+      <w:pPr>
+        <w:ind w:left="6480" w:hanging="360"/>
+      </w:pPr>
+      <w:rPr>
+        <w:rFonts w:ascii="Courier New" w:hAnsi="Courier New" w:cs="Courier New" w:hint="default"/>
+      </w:rPr>
+    </w:lvl>
+    <w:lvl w:ilvl="8" w:tplc="08100005" w:tentative="1">
+      <w:start w:val="1"/>
+      <w:numFmt w:val="bullet"/>
+      <w:lvlText w:val=""/>
+      <w:lvlJc w:val="left"/>
+      <w:pPr>
+        <w:ind w:left="7200" w:hanging="360"/>
+      </w:pPr>
+      <w:rPr>
+        <w:rFonts w:ascii="Wingdings" w:hAnsi="Wingdings" w:hint="default"/>
+      </w:rPr>
+    </w:lvl>
+  </w:abstractNum>
+  <w:abstractNum w:abstractNumId="2" w15:restartNumberingAfterBreak="0">
     <w:nsid w:val="0801489A"/>
     <w:multiLevelType w:val="hybridMultilevel"/>
     <w:tmpl w:val="F3A21FFC"/>
@@ -8485,7 +9138,7 @@
       </w:pPr>
     </w:lvl>
   </w:abstractNum>
-  <w:abstractNum w:abstractNumId="1" w15:restartNumberingAfterBreak="0">
+  <w:abstractNum w:abstractNumId="3" w15:restartNumberingAfterBreak="0">
     <w:nsid w:val="0BD80EB2"/>
     <w:multiLevelType w:val="hybridMultilevel"/>
     <w:tmpl w:val="D3143AC2"/>
@@ -8625,7 +9278,7 @@
       </w:rPr>
     </w:lvl>
   </w:abstractNum>
-  <w:abstractNum w:abstractNumId="2" w15:restartNumberingAfterBreak="0">
+  <w:abstractNum w:abstractNumId="4" w15:restartNumberingAfterBreak="0">
     <w:nsid w:val="0D547769"/>
     <w:multiLevelType w:val="hybridMultilevel"/>
     <w:tmpl w:val="7F2074D2"/>
@@ -8765,7 +9418,7 @@
       </w:rPr>
     </w:lvl>
   </w:abstractNum>
-  <w:abstractNum w:abstractNumId="3" w15:restartNumberingAfterBreak="0">
+  <w:abstractNum w:abstractNumId="5" w15:restartNumberingAfterBreak="0">
     <w:nsid w:val="10CB776C"/>
     <w:multiLevelType w:val="hybridMultilevel"/>
     <w:tmpl w:val="678CE950"/>
@@ -8905,7 +9558,7 @@
       </w:rPr>
     </w:lvl>
   </w:abstractNum>
-  <w:abstractNum w:abstractNumId="4" w15:restartNumberingAfterBreak="0">
+  <w:abstractNum w:abstractNumId="6" w15:restartNumberingAfterBreak="0">
     <w:nsid w:val="12C843D7"/>
     <w:multiLevelType w:val="hybridMultilevel"/>
     <w:tmpl w:val="C1845D68"/>
@@ -9045,7 +9698,7 @@
       </w:rPr>
     </w:lvl>
   </w:abstractNum>
-  <w:abstractNum w:abstractNumId="5" w15:restartNumberingAfterBreak="0">
+  <w:abstractNum w:abstractNumId="7" w15:restartNumberingAfterBreak="0">
     <w:nsid w:val="16173516"/>
     <w:multiLevelType w:val="hybridMultilevel"/>
     <w:tmpl w:val="95E6023C"/>
@@ -9164,7 +9817,7 @@
       </w:pPr>
     </w:lvl>
   </w:abstractNum>
-  <w:abstractNum w:abstractNumId="6" w15:restartNumberingAfterBreak="0">
+  <w:abstractNum w:abstractNumId="8" w15:restartNumberingAfterBreak="0">
     <w:nsid w:val="177064D3"/>
     <w:multiLevelType w:val="hybridMultilevel"/>
     <w:tmpl w:val="6E22B194"/>
@@ -9277,7 +9930,120 @@
       </w:rPr>
     </w:lvl>
   </w:abstractNum>
-  <w:abstractNum w:abstractNumId="7" w15:restartNumberingAfterBreak="0">
+  <w:abstractNum w:abstractNumId="9" w15:restartNumberingAfterBreak="0">
+    <w:nsid w:val="1DD244C4"/>
+    <w:multiLevelType w:val="hybridMultilevel"/>
+    <w:tmpl w:val="7D522304"/>
+    <w:lvl w:ilvl="0" w:tplc="08100001">
+      <w:start w:val="1"/>
+      <w:numFmt w:val="bullet"/>
+      <w:lvlText w:val=""/>
+      <w:lvlJc w:val="left"/>
+      <w:pPr>
+        <w:ind w:left="720" w:hanging="360"/>
+      </w:pPr>
+      <w:rPr>
+        <w:rFonts w:ascii="Symbol" w:hAnsi="Symbol" w:hint="default"/>
+      </w:rPr>
+    </w:lvl>
+    <w:lvl w:ilvl="1" w:tplc="08100003" w:tentative="1">
+      <w:start w:val="1"/>
+      <w:numFmt w:val="bullet"/>
+      <w:lvlText w:val="o"/>
+      <w:lvlJc w:val="left"/>
+      <w:pPr>
+        <w:ind w:left="1440" w:hanging="360"/>
+      </w:pPr>
+      <w:rPr>
+        <w:rFonts w:ascii="Courier New" w:hAnsi="Courier New" w:cs="Courier New" w:hint="default"/>
+      </w:rPr>
+    </w:lvl>
+    <w:lvl w:ilvl="2" w:tplc="08100005" w:tentative="1">
+      <w:start w:val="1"/>
+      <w:numFmt w:val="bullet"/>
+      <w:lvlText w:val=""/>
+      <w:lvlJc w:val="left"/>
+      <w:pPr>
+        <w:ind w:left="2160" w:hanging="360"/>
+      </w:pPr>
+      <w:rPr>
+        <w:rFonts w:ascii="Wingdings" w:hAnsi="Wingdings" w:hint="default"/>
+      </w:rPr>
+    </w:lvl>
+    <w:lvl w:ilvl="3" w:tplc="08100001" w:tentative="1">
+      <w:start w:val="1"/>
+      <w:numFmt w:val="bullet"/>
+      <w:lvlText w:val=""/>
+      <w:lvlJc w:val="left"/>
+      <w:pPr>
+        <w:ind w:left="2880" w:hanging="360"/>
+      </w:pPr>
+      <w:rPr>
+        <w:rFonts w:ascii="Symbol" w:hAnsi="Symbol" w:hint="default"/>
+      </w:rPr>
+    </w:lvl>
+    <w:lvl w:ilvl="4" w:tplc="08100003" w:tentative="1">
+      <w:start w:val="1"/>
+      <w:numFmt w:val="bullet"/>
+      <w:lvlText w:val="o"/>
+      <w:lvlJc w:val="left"/>
+      <w:pPr>
+        <w:ind w:left="3600" w:hanging="360"/>
+      </w:pPr>
+      <w:rPr>
+        <w:rFonts w:ascii="Courier New" w:hAnsi="Courier New" w:cs="Courier New" w:hint="default"/>
+      </w:rPr>
+    </w:lvl>
+    <w:lvl w:ilvl="5" w:tplc="08100005" w:tentative="1">
+      <w:start w:val="1"/>
+      <w:numFmt w:val="bullet"/>
+      <w:lvlText w:val=""/>
+      <w:lvlJc w:val="left"/>
+      <w:pPr>
+        <w:ind w:left="4320" w:hanging="360"/>
+      </w:pPr>
+      <w:rPr>
+        <w:rFonts w:ascii="Wingdings" w:hAnsi="Wingdings" w:hint="default"/>
+      </w:rPr>
+    </w:lvl>
+    <w:lvl w:ilvl="6" w:tplc="08100001" w:tentative="1">
+      <w:start w:val="1"/>
+      <w:numFmt w:val="bullet"/>
+      <w:lvlText w:val=""/>
+      <w:lvlJc w:val="left"/>
+      <w:pPr>
+        <w:ind w:left="5040" w:hanging="360"/>
+      </w:pPr>
+      <w:rPr>
+        <w:rFonts w:ascii="Symbol" w:hAnsi="Symbol" w:hint="default"/>
+      </w:rPr>
+    </w:lvl>
+    <w:lvl w:ilvl="7" w:tplc="08100003" w:tentative="1">
+      <w:start w:val="1"/>
+      <w:numFmt w:val="bullet"/>
+      <w:lvlText w:val="o"/>
+      <w:lvlJc w:val="left"/>
+      <w:pPr>
+        <w:ind w:left="5760" w:hanging="360"/>
+      </w:pPr>
+      <w:rPr>
+        <w:rFonts w:ascii="Courier New" w:hAnsi="Courier New" w:cs="Courier New" w:hint="default"/>
+      </w:rPr>
+    </w:lvl>
+    <w:lvl w:ilvl="8" w:tplc="08100005" w:tentative="1">
+      <w:start w:val="1"/>
+      <w:numFmt w:val="bullet"/>
+      <w:lvlText w:val=""/>
+      <w:lvlJc w:val="left"/>
+      <w:pPr>
+        <w:ind w:left="6480" w:hanging="360"/>
+      </w:pPr>
+      <w:rPr>
+        <w:rFonts w:ascii="Wingdings" w:hAnsi="Wingdings" w:hint="default"/>
+      </w:rPr>
+    </w:lvl>
+  </w:abstractNum>
+  <w:abstractNum w:abstractNumId="10" w15:restartNumberingAfterBreak="0">
     <w:nsid w:val="22DC02CA"/>
     <w:multiLevelType w:val="hybridMultilevel"/>
     <w:tmpl w:val="3E6C221C"/>
@@ -9417,7 +10183,7 @@
       </w:rPr>
     </w:lvl>
   </w:abstractNum>
-  <w:abstractNum w:abstractNumId="8" w15:restartNumberingAfterBreak="0">
+  <w:abstractNum w:abstractNumId="11" w15:restartNumberingAfterBreak="0">
     <w:nsid w:val="24A46D31"/>
     <w:multiLevelType w:val="hybridMultilevel"/>
     <w:tmpl w:val="A56221F0"/>
@@ -9530,7 +10296,120 @@
       </w:pPr>
     </w:lvl>
   </w:abstractNum>
-  <w:abstractNum w:abstractNumId="9" w15:restartNumberingAfterBreak="0">
+  <w:abstractNum w:abstractNumId="12" w15:restartNumberingAfterBreak="0">
+    <w:nsid w:val="433E6BDE"/>
+    <w:multiLevelType w:val="hybridMultilevel"/>
+    <w:tmpl w:val="EBF268E8"/>
+    <w:lvl w:ilvl="0" w:tplc="08100001">
+      <w:start w:val="1"/>
+      <w:numFmt w:val="bullet"/>
+      <w:lvlText w:val=""/>
+      <w:lvlJc w:val="left"/>
+      <w:pPr>
+        <w:ind w:left="720" w:hanging="360"/>
+      </w:pPr>
+      <w:rPr>
+        <w:rFonts w:ascii="Symbol" w:hAnsi="Symbol" w:hint="default"/>
+      </w:rPr>
+    </w:lvl>
+    <w:lvl w:ilvl="1" w:tplc="08100003" w:tentative="1">
+      <w:start w:val="1"/>
+      <w:numFmt w:val="bullet"/>
+      <w:lvlText w:val="o"/>
+      <w:lvlJc w:val="left"/>
+      <w:pPr>
+        <w:ind w:left="1440" w:hanging="360"/>
+      </w:pPr>
+      <w:rPr>
+        <w:rFonts w:ascii="Courier New" w:hAnsi="Courier New" w:cs="Courier New" w:hint="default"/>
+      </w:rPr>
+    </w:lvl>
+    <w:lvl w:ilvl="2" w:tplc="08100005" w:tentative="1">
+      <w:start w:val="1"/>
+      <w:numFmt w:val="bullet"/>
+      <w:lvlText w:val=""/>
+      <w:lvlJc w:val="left"/>
+      <w:pPr>
+        <w:ind w:left="2160" w:hanging="360"/>
+      </w:pPr>
+      <w:rPr>
+        <w:rFonts w:ascii="Wingdings" w:hAnsi="Wingdings" w:hint="default"/>
+      </w:rPr>
+    </w:lvl>
+    <w:lvl w:ilvl="3" w:tplc="08100001" w:tentative="1">
+      <w:start w:val="1"/>
+      <w:numFmt w:val="bullet"/>
+      <w:lvlText w:val=""/>
+      <w:lvlJc w:val="left"/>
+      <w:pPr>
+        <w:ind w:left="2880" w:hanging="360"/>
+      </w:pPr>
+      <w:rPr>
+        <w:rFonts w:ascii="Symbol" w:hAnsi="Symbol" w:hint="default"/>
+      </w:rPr>
+    </w:lvl>
+    <w:lvl w:ilvl="4" w:tplc="08100003" w:tentative="1">
+      <w:start w:val="1"/>
+      <w:numFmt w:val="bullet"/>
+      <w:lvlText w:val="o"/>
+      <w:lvlJc w:val="left"/>
+      <w:pPr>
+        <w:ind w:left="3600" w:hanging="360"/>
+      </w:pPr>
+      <w:rPr>
+        <w:rFonts w:ascii="Courier New" w:hAnsi="Courier New" w:cs="Courier New" w:hint="default"/>
+      </w:rPr>
+    </w:lvl>
+    <w:lvl w:ilvl="5" w:tplc="08100005" w:tentative="1">
+      <w:start w:val="1"/>
+      <w:numFmt w:val="bullet"/>
+      <w:lvlText w:val=""/>
+      <w:lvlJc w:val="left"/>
+      <w:pPr>
+        <w:ind w:left="4320" w:hanging="360"/>
+      </w:pPr>
+      <w:rPr>
+        <w:rFonts w:ascii="Wingdings" w:hAnsi="Wingdings" w:hint="default"/>
+      </w:rPr>
+    </w:lvl>
+    <w:lvl w:ilvl="6" w:tplc="08100001" w:tentative="1">
+      <w:start w:val="1"/>
+      <w:numFmt w:val="bullet"/>
+      <w:lvlText w:val=""/>
+      <w:lvlJc w:val="left"/>
+      <w:pPr>
+        <w:ind w:left="5040" w:hanging="360"/>
+      </w:pPr>
+      <w:rPr>
+        <w:rFonts w:ascii="Symbol" w:hAnsi="Symbol" w:hint="default"/>
+      </w:rPr>
+    </w:lvl>
+    <w:lvl w:ilvl="7" w:tplc="08100003" w:tentative="1">
+      <w:start w:val="1"/>
+      <w:numFmt w:val="bullet"/>
+      <w:lvlText w:val="o"/>
+      <w:lvlJc w:val="left"/>
+      <w:pPr>
+        <w:ind w:left="5760" w:hanging="360"/>
+      </w:pPr>
+      <w:rPr>
+        <w:rFonts w:ascii="Courier New" w:hAnsi="Courier New" w:cs="Courier New" w:hint="default"/>
+      </w:rPr>
+    </w:lvl>
+    <w:lvl w:ilvl="8" w:tplc="08100005" w:tentative="1">
+      <w:start w:val="1"/>
+      <w:numFmt w:val="bullet"/>
+      <w:lvlText w:val=""/>
+      <w:lvlJc w:val="left"/>
+      <w:pPr>
+        <w:ind w:left="6480" w:hanging="360"/>
+      </w:pPr>
+      <w:rPr>
+        <w:rFonts w:ascii="Wingdings" w:hAnsi="Wingdings" w:hint="default"/>
+      </w:rPr>
+    </w:lvl>
+  </w:abstractNum>
+  <w:abstractNum w:abstractNumId="13" w15:restartNumberingAfterBreak="0">
     <w:nsid w:val="57C86EE7"/>
     <w:multiLevelType w:val="multilevel"/>
     <w:tmpl w:val="4DE6CDEC"/>
@@ -9679,7 +10558,7 @@
       </w:rPr>
     </w:lvl>
   </w:abstractNum>
-  <w:abstractNum w:abstractNumId="10" w15:restartNumberingAfterBreak="0">
+  <w:abstractNum w:abstractNumId="14" w15:restartNumberingAfterBreak="0">
     <w:nsid w:val="652809B9"/>
     <w:multiLevelType w:val="hybridMultilevel"/>
     <w:tmpl w:val="C10EC632"/>
@@ -9792,7 +10671,7 @@
       </w:rPr>
     </w:lvl>
   </w:abstractNum>
-  <w:abstractNum w:abstractNumId="11" w15:restartNumberingAfterBreak="0">
+  <w:abstractNum w:abstractNumId="15" w15:restartNumberingAfterBreak="0">
     <w:nsid w:val="66871ECE"/>
     <w:multiLevelType w:val="hybridMultilevel"/>
     <w:tmpl w:val="7F74FC56"/>
@@ -9908,7 +10787,120 @@
       </w:pPr>
     </w:lvl>
   </w:abstractNum>
-  <w:abstractNum w:abstractNumId="12" w15:restartNumberingAfterBreak="0">
+  <w:abstractNum w:abstractNumId="16" w15:restartNumberingAfterBreak="0">
+    <w:nsid w:val="67F91A4F"/>
+    <w:multiLevelType w:val="hybridMultilevel"/>
+    <w:tmpl w:val="3BEC4660"/>
+    <w:lvl w:ilvl="0" w:tplc="2BE09ADE">
+      <w:start w:val="1"/>
+      <w:numFmt w:val="bullet"/>
+      <w:lvlText w:val=""/>
+      <w:lvlJc w:val="center"/>
+      <w:pPr>
+        <w:ind w:left="720" w:hanging="360"/>
+      </w:pPr>
+      <w:rPr>
+        <w:rFonts w:ascii="Symbol" w:hAnsi="Symbol" w:hint="default"/>
+      </w:rPr>
+    </w:lvl>
+    <w:lvl w:ilvl="1" w:tplc="08100003">
+      <w:start w:val="1"/>
+      <w:numFmt w:val="bullet"/>
+      <w:lvlText w:val="o"/>
+      <w:lvlJc w:val="left"/>
+      <w:pPr>
+        <w:ind w:left="1440" w:hanging="360"/>
+      </w:pPr>
+      <w:rPr>
+        <w:rFonts w:ascii="Courier New" w:hAnsi="Courier New" w:cs="Courier New" w:hint="default"/>
+      </w:rPr>
+    </w:lvl>
+    <w:lvl w:ilvl="2" w:tplc="08100005">
+      <w:start w:val="1"/>
+      <w:numFmt w:val="bullet"/>
+      <w:lvlText w:val=""/>
+      <w:lvlJc w:val="left"/>
+      <w:pPr>
+        <w:ind w:left="2160" w:hanging="360"/>
+      </w:pPr>
+      <w:rPr>
+        <w:rFonts w:ascii="Wingdings" w:hAnsi="Wingdings" w:hint="default"/>
+      </w:rPr>
+    </w:lvl>
+    <w:lvl w:ilvl="3" w:tplc="08100001">
+      <w:start w:val="1"/>
+      <w:numFmt w:val="bullet"/>
+      <w:lvlText w:val=""/>
+      <w:lvlJc w:val="left"/>
+      <w:pPr>
+        <w:ind w:left="2880" w:hanging="360"/>
+      </w:pPr>
+      <w:rPr>
+        <w:rFonts w:ascii="Symbol" w:hAnsi="Symbol" w:hint="default"/>
+      </w:rPr>
+    </w:lvl>
+    <w:lvl w:ilvl="4" w:tplc="08100003">
+      <w:start w:val="1"/>
+      <w:numFmt w:val="bullet"/>
+      <w:lvlText w:val="o"/>
+      <w:lvlJc w:val="left"/>
+      <w:pPr>
+        <w:ind w:left="3600" w:hanging="360"/>
+      </w:pPr>
+      <w:rPr>
+        <w:rFonts w:ascii="Courier New" w:hAnsi="Courier New" w:cs="Courier New" w:hint="default"/>
+      </w:rPr>
+    </w:lvl>
+    <w:lvl w:ilvl="5" w:tplc="08100005">
+      <w:start w:val="1"/>
+      <w:numFmt w:val="bullet"/>
+      <w:lvlText w:val=""/>
+      <w:lvlJc w:val="left"/>
+      <w:pPr>
+        <w:ind w:left="4320" w:hanging="360"/>
+      </w:pPr>
+      <w:rPr>
+        <w:rFonts w:ascii="Wingdings" w:hAnsi="Wingdings" w:hint="default"/>
+      </w:rPr>
+    </w:lvl>
+    <w:lvl w:ilvl="6" w:tplc="08100001">
+      <w:start w:val="1"/>
+      <w:numFmt w:val="bullet"/>
+      <w:lvlText w:val=""/>
+      <w:lvlJc w:val="left"/>
+      <w:pPr>
+        <w:ind w:left="5040" w:hanging="360"/>
+      </w:pPr>
+      <w:rPr>
+        <w:rFonts w:ascii="Symbol" w:hAnsi="Symbol" w:hint="default"/>
+      </w:rPr>
+    </w:lvl>
+    <w:lvl w:ilvl="7" w:tplc="08100003">
+      <w:start w:val="1"/>
+      <w:numFmt w:val="bullet"/>
+      <w:lvlText w:val="o"/>
+      <w:lvlJc w:val="left"/>
+      <w:pPr>
+        <w:ind w:left="5760" w:hanging="360"/>
+      </w:pPr>
+      <w:rPr>
+        <w:rFonts w:ascii="Courier New" w:hAnsi="Courier New" w:cs="Courier New" w:hint="default"/>
+      </w:rPr>
+    </w:lvl>
+    <w:lvl w:ilvl="8" w:tplc="08100005">
+      <w:start w:val="1"/>
+      <w:numFmt w:val="bullet"/>
+      <w:lvlText w:val=""/>
+      <w:lvlJc w:val="left"/>
+      <w:pPr>
+        <w:ind w:left="6480" w:hanging="360"/>
+      </w:pPr>
+      <w:rPr>
+        <w:rFonts w:ascii="Wingdings" w:hAnsi="Wingdings" w:hint="default"/>
+      </w:rPr>
+    </w:lvl>
+  </w:abstractNum>
+  <w:abstractNum w:abstractNumId="17" w15:restartNumberingAfterBreak="0">
     <w:nsid w:val="6ABE5228"/>
     <w:multiLevelType w:val="hybridMultilevel"/>
     <w:tmpl w:val="089EE6D8"/>
@@ -10024,7 +11016,7 @@
       </w:pPr>
     </w:lvl>
   </w:abstractNum>
-  <w:abstractNum w:abstractNumId="13" w15:restartNumberingAfterBreak="0">
+  <w:abstractNum w:abstractNumId="18" w15:restartNumberingAfterBreak="0">
     <w:nsid w:val="6C1D7334"/>
     <w:multiLevelType w:val="hybridMultilevel"/>
     <w:tmpl w:val="7F20929C"/>
@@ -10140,7 +11132,7 @@
       </w:pPr>
     </w:lvl>
   </w:abstractNum>
-  <w:abstractNum w:abstractNumId="14" w15:restartNumberingAfterBreak="0">
+  <w:abstractNum w:abstractNumId="19" w15:restartNumberingAfterBreak="0">
     <w:nsid w:val="72904C79"/>
     <w:multiLevelType w:val="hybridMultilevel"/>
     <w:tmpl w:val="EB328896"/>
@@ -10280,7 +11272,7 @@
       </w:rPr>
     </w:lvl>
   </w:abstractNum>
-  <w:abstractNum w:abstractNumId="15" w15:restartNumberingAfterBreak="0">
+  <w:abstractNum w:abstractNumId="20" w15:restartNumberingAfterBreak="0">
     <w:nsid w:val="7ACC392C"/>
     <w:multiLevelType w:val="hybridMultilevel"/>
     <w:tmpl w:val="F282F7F0"/>
@@ -10420,7 +11412,7 @@
       </w:rPr>
     </w:lvl>
   </w:abstractNum>
-  <w:abstractNum w:abstractNumId="16" w15:restartNumberingAfterBreak="0">
+  <w:abstractNum w:abstractNumId="21" w15:restartNumberingAfterBreak="0">
     <w:nsid w:val="7CD54937"/>
     <w:multiLevelType w:val="hybridMultilevel"/>
     <w:tmpl w:val="1AB0305A"/>
@@ -10560,87 +11552,120 @@
       </w:rPr>
     </w:lvl>
   </w:abstractNum>
-  <w:num w:numId="1">
+  <w:num w:numId="1" w16cid:durableId="162089629">
+    <w:abstractNumId w:val="13"/>
+  </w:num>
+  <w:num w:numId="2" w16cid:durableId="1045131512">
+    <w:abstractNumId w:val="5"/>
+  </w:num>
+  <w:num w:numId="3" w16cid:durableId="1384478632">
+    <w:abstractNumId w:val="10"/>
+  </w:num>
+  <w:num w:numId="4" w16cid:durableId="236937915">
+    <w:abstractNumId w:val="3"/>
+  </w:num>
+  <w:num w:numId="5" w16cid:durableId="831799276">
+    <w:abstractNumId w:val="6"/>
+  </w:num>
+  <w:num w:numId="6" w16cid:durableId="1047216060">
+    <w:abstractNumId w:val="15"/>
+  </w:num>
+  <w:num w:numId="7" w16cid:durableId="75633648">
+    <w:abstractNumId w:val="11"/>
+  </w:num>
+  <w:num w:numId="8" w16cid:durableId="557012255">
+    <w:abstractNumId w:val="17"/>
+  </w:num>
+  <w:num w:numId="9" w16cid:durableId="1378964976">
+    <w:abstractNumId w:val="2"/>
+  </w:num>
+  <w:num w:numId="10" w16cid:durableId="211967902">
+    <w:abstractNumId w:val="19"/>
+  </w:num>
+  <w:num w:numId="11" w16cid:durableId="611861999">
+    <w:abstractNumId w:val="20"/>
+  </w:num>
+  <w:num w:numId="12" w16cid:durableId="1827279573">
+    <w:abstractNumId w:val="7"/>
+  </w:num>
+  <w:num w:numId="13" w16cid:durableId="510341540">
+    <w:abstractNumId w:val="4"/>
+  </w:num>
+  <w:num w:numId="14" w16cid:durableId="1406756035">
+    <w:abstractNumId w:val="21"/>
+  </w:num>
+  <w:num w:numId="15" w16cid:durableId="1262878788">
+    <w:abstractNumId w:val="8"/>
+  </w:num>
+  <w:num w:numId="16" w16cid:durableId="1447382966">
+    <w:abstractNumId w:val="13"/>
+  </w:num>
+  <w:num w:numId="17" w16cid:durableId="351998895">
+    <w:abstractNumId w:val="18"/>
+  </w:num>
+  <w:num w:numId="18" w16cid:durableId="203638228">
+    <w:abstractNumId w:val="13"/>
+  </w:num>
+  <w:num w:numId="19" w16cid:durableId="1022363543">
+    <w:abstractNumId w:val="13"/>
+  </w:num>
+  <w:num w:numId="20" w16cid:durableId="1151481041">
+    <w:abstractNumId w:val="13"/>
+  </w:num>
+  <w:num w:numId="21" w16cid:durableId="1990092842">
+    <w:abstractNumId w:val="13"/>
+  </w:num>
+  <w:num w:numId="22" w16cid:durableId="769736466">
+    <w:abstractNumId w:val="13"/>
+  </w:num>
+  <w:num w:numId="23" w16cid:durableId="793983389">
+    <w:abstractNumId w:val="14"/>
+  </w:num>
+  <w:num w:numId="24" w16cid:durableId="1093432251">
+    <w:abstractNumId w:val="13"/>
+  </w:num>
+  <w:num w:numId="25" w16cid:durableId="209339964">
+    <w:abstractNumId w:val="13"/>
+  </w:num>
+  <w:num w:numId="26" w16cid:durableId="984432532">
+    <w:abstractNumId w:val="12"/>
+  </w:num>
+  <w:num w:numId="27" w16cid:durableId="669647757">
+    <w:abstractNumId w:val="16"/>
+    <w:lvlOverride w:ilvl="0"/>
+    <w:lvlOverride w:ilvl="1"/>
+    <w:lvlOverride w:ilvl="2"/>
+    <w:lvlOverride w:ilvl="3"/>
+    <w:lvlOverride w:ilvl="4"/>
+    <w:lvlOverride w:ilvl="5"/>
+    <w:lvlOverride w:ilvl="6"/>
+    <w:lvlOverride w:ilvl="7"/>
+    <w:lvlOverride w:ilvl="8"/>
+  </w:num>
+  <w:num w:numId="28" w16cid:durableId="940844544">
+    <w:abstractNumId w:val="1"/>
+  </w:num>
+  <w:num w:numId="29" w16cid:durableId="1935243008">
     <w:abstractNumId w:val="9"/>
   </w:num>
-  <w:num w:numId="2">
-    <w:abstractNumId w:val="3"/>
-  </w:num>
-  <w:num w:numId="3">
-    <w:abstractNumId w:val="7"/>
-  </w:num>
-  <w:num w:numId="4">
-    <w:abstractNumId w:val="1"/>
-  </w:num>
-  <w:num w:numId="5">
-    <w:abstractNumId w:val="4"/>
-  </w:num>
-  <w:num w:numId="6">
-    <w:abstractNumId w:val="11"/>
-  </w:num>
-  <w:num w:numId="7">
-    <w:abstractNumId w:val="8"/>
-  </w:num>
-  <w:num w:numId="8">
-    <w:abstractNumId w:val="12"/>
-  </w:num>
-  <w:num w:numId="9">
+  <w:num w:numId="30" w16cid:durableId="480653514">
     <w:abstractNumId w:val="0"/>
-  </w:num>
-  <w:num w:numId="10">
-    <w:abstractNumId w:val="14"/>
-  </w:num>
-  <w:num w:numId="11">
-    <w:abstractNumId w:val="15"/>
-  </w:num>
-  <w:num w:numId="12">
-    <w:abstractNumId w:val="5"/>
-  </w:num>
-  <w:num w:numId="13">
-    <w:abstractNumId w:val="2"/>
-  </w:num>
-  <w:num w:numId="14">
-    <w:abstractNumId w:val="16"/>
-  </w:num>
-  <w:num w:numId="15">
-    <w:abstractNumId w:val="6"/>
-  </w:num>
-  <w:num w:numId="16">
-    <w:abstractNumId w:val="9"/>
-  </w:num>
-  <w:num w:numId="17">
-    <w:abstractNumId w:val="13"/>
-  </w:num>
-  <w:num w:numId="18">
-    <w:abstractNumId w:val="9"/>
-  </w:num>
-  <w:num w:numId="19">
-    <w:abstractNumId w:val="9"/>
-  </w:num>
-  <w:num w:numId="20">
-    <w:abstractNumId w:val="9"/>
-  </w:num>
-  <w:num w:numId="21">
-    <w:abstractNumId w:val="9"/>
-  </w:num>
-  <w:num w:numId="22">
-    <w:abstractNumId w:val="9"/>
-  </w:num>
-  <w:num w:numId="23">
-    <w:abstractNumId w:val="10"/>
-  </w:num>
-  <w:num w:numId="24">
-    <w:abstractNumId w:val="9"/>
-  </w:num>
-  <w:num w:numId="25">
-    <w:abstractNumId w:val="9"/>
+    <w:lvlOverride w:ilvl="0"/>
+    <w:lvlOverride w:ilvl="1"/>
+    <w:lvlOverride w:ilvl="2"/>
+    <w:lvlOverride w:ilvl="3"/>
+    <w:lvlOverride w:ilvl="4"/>
+    <w:lvlOverride w:ilvl="5"/>
+    <w:lvlOverride w:ilvl="6"/>
+    <w:lvlOverride w:ilvl="7"/>
+    <w:lvlOverride w:ilvl="8"/>
   </w:num>
   <w:numIdMacAtCleanup w:val="14"/>
 </w:numbering>
 </file>
 
 <file path=word/styles.xml><?xml version="1.0" encoding="utf-8"?>
-<w:styles xmlns:mc="http://schemas.openxmlformats.org/markup-compatibility/2006" xmlns:r="http://schemas.openxmlformats.org/officeDocument/2006/relationships" xmlns:w="http://schemas.openxmlformats.org/wordprocessingml/2006/main" xmlns:w14="http://schemas.microsoft.com/office/word/2010/wordml" xmlns:w15="http://schemas.microsoft.com/office/word/2012/wordml" xmlns:w16cid="http://schemas.microsoft.com/office/word/2016/wordml/cid" xmlns:w16se="http://schemas.microsoft.com/office/word/2015/wordml/symex" mc:Ignorable="w14 w15 w16se w16cid">
+<w:styles xmlns:mc="http://schemas.openxmlformats.org/markup-compatibility/2006" xmlns:r="http://schemas.openxmlformats.org/officeDocument/2006/relationships" xmlns:w="http://schemas.openxmlformats.org/wordprocessingml/2006/main" xmlns:w14="http://schemas.microsoft.com/office/word/2010/wordml" xmlns:w15="http://schemas.microsoft.com/office/word/2012/wordml" xmlns:w16cex="http://schemas.microsoft.com/office/word/2018/wordml/cex" xmlns:w16cid="http://schemas.microsoft.com/office/word/2016/wordml/cid" xmlns:w16="http://schemas.microsoft.com/office/word/2018/wordml" xmlns:w16sdtdh="http://schemas.microsoft.com/office/word/2020/wordml/sdtdatahash" xmlns:w16se="http://schemas.microsoft.com/office/word/2015/wordml/symex" mc:Ignorable="w14 w15 w16se w16cid w16 w16cex w16sdtdh">
   <w:docDefaults>
     <w:rPrDefault>
       <w:rPr>
@@ -10650,7 +11675,7 @@
     </w:rPrDefault>
     <w:pPrDefault/>
   </w:docDefaults>
-  <w:latentStyles w:defLockedState="0" w:defUIPriority="99" w:defSemiHidden="0" w:defUnhideWhenUsed="0" w:defQFormat="0" w:count="375">
+  <w:latentStyles w:defLockedState="0" w:defUIPriority="99" w:defSemiHidden="0" w:defUnhideWhenUsed="0" w:defQFormat="0" w:count="376">
     <w:lsdException w:name="Normal" w:uiPriority="0" w:qFormat="1"/>
     <w:lsdException w:name="heading 1" w:uiPriority="0" w:qFormat="1"/>
     <w:lsdException w:name="heading 2" w:uiPriority="0" w:qFormat="1"/>
@@ -11026,6 +12051,7 @@
     <w:lsdException w:name="Smart Hyperlink" w:semiHidden="1" w:unhideWhenUsed="1"/>
     <w:lsdException w:name="Hashtag" w:semiHidden="1" w:unhideWhenUsed="1"/>
     <w:lsdException w:name="Unresolved Mention" w:semiHidden="1" w:unhideWhenUsed="1"/>
+    <w:lsdException w:name="Smart Link" w:semiHidden="1" w:unhideWhenUsed="1"/>
   </w:latentStyles>
   <w:style w:type="paragraph" w:default="1" w:styleId="Normale">
     <w:name w:val="Normal"/>
@@ -11550,7 +12576,6 @@
     <w:basedOn w:val="Normale"/>
     <w:link w:val="CorpotestoCarattere"/>
     <w:uiPriority w:val="99"/>
-    <w:semiHidden/>
     <w:unhideWhenUsed/>
     <w:rsid w:val="005048DB"/>
     <w:pPr>
@@ -11561,11 +12586,34 @@
     <w:name w:val="Corpo testo Carattere"/>
     <w:link w:val="Corpotesto"/>
     <w:uiPriority w:val="99"/>
-    <w:semiHidden/>
     <w:rsid w:val="005048DB"/>
     <w:rPr>
       <w:rFonts w:ascii="Arial" w:hAnsi="Arial"/>
       <w:lang w:eastAsia="it-IT"/>
+    </w:rPr>
+  </w:style>
+  <w:style w:type="paragraph" w:styleId="Paragrafoelenco">
+    <w:name w:val="List Paragraph"/>
+    <w:basedOn w:val="Normale"/>
+    <w:uiPriority w:val="34"/>
+    <w:qFormat/>
+    <w:rsid w:val="00664810"/>
+    <w:pPr>
+      <w:ind w:left="720"/>
+      <w:contextualSpacing/>
+    </w:pPr>
+  </w:style>
+  <w:style w:type="character" w:customStyle="1" w:styleId="cf01">
+    <w:name w:val="cf01"/>
+    <w:basedOn w:val="Carpredefinitoparagrafo"/>
+    <w:rsid w:val="00F63283"/>
+    <w:rPr>
+      <w:rFonts w:ascii="Segoe UI" w:hAnsi="Segoe UI" w:cs="Segoe UI" w:hint="default"/>
+      <w:b/>
+      <w:bCs/>
+      <w:color w:val="262626"/>
+      <w:sz w:val="18"/>
+      <w:szCs w:val="18"/>
     </w:rPr>
   </w:style>
 </w:styles>

</xml_diff>